<commit_message>
commit casa 03 febrero roles formateados
</commit_message>
<xml_diff>
--- a/DWS/FValidación de email.docx
+++ b/DWS/FValidación de email.docx
@@ -3,6 +3,2915 @@
 <w:document xmlns:wpc="http://schemas.microsoft.com/office/word/2010/wordprocessingCanvas" xmlns:cx="http://schemas.microsoft.com/office/drawing/2014/chartex" xmlns:cx1="http://schemas.microsoft.com/office/drawing/2015/9/8/chartex" xmlns:cx2="http://schemas.microsoft.com/office/drawing/2015/10/21/chartex" xmlns:cx3="http://schemas.microsoft.com/office/drawing/2016/5/9/chartex" xmlns:cx4="http://schemas.microsoft.com/office/drawing/2016/5/10/chartex" xmlns:cx5="http://schemas.microsoft.com/office/drawing/2016/5/11/chartex" xmlns:cx6="http://schemas.microsoft.com/office/drawing/2016/5/12/chartex" xmlns:cx7="http://schemas.microsoft.com/office/drawing/2016/5/13/chartex" xmlns:cx8="http://schemas.microsoft.com/office/drawing/2016/5/14/chartex" xmlns:mc="http://schemas.openxmlformats.org/markup-compatibility/2006" xmlns:aink="http://schemas.microsoft.com/office/drawing/2016/ink" xmlns:am3d="http://schemas.microsoft.com/office/drawing/2017/model3d" xmlns:o="urn:schemas-microsoft-com:office:office" xmlns:oel="http://schemas.microsoft.com/office/2019/extlst" xmlns:r="http://schemas.openxmlformats.org/officeDocument/2006/relationships" xmlns:m="http://schemas.openxmlformats.org/officeDocument/2006/math" xmlns:v="urn:schemas-microsoft-com:vml" xmlns:wp14="http://schemas.microsoft.com/office/word/2010/wordprocessingDrawing" xmlns:wp="http://schemas.openxmlformats.org/drawingml/2006/wordprocessingDrawing" xmlns:w10="urn:schemas-microsoft-com:office:word" xmlns:w="http://schemas.openxmlformats.org/wordprocessingml/2006/main" xmlns:w14="http://schemas.microsoft.com/office/word/2010/wordml" xmlns:w15="http://schemas.microsoft.com/office/word/2012/wordml" xmlns:w16cex="http://schemas.microsoft.com/office/word/2018/wordml/cex" xmlns:w16cid="http://schemas.microsoft.com/office/word/2016/wordml/cid" xmlns:w16="http://schemas.microsoft.com/office/word/2018/wordml" xmlns:w16du="http://schemas.microsoft.com/office/word/2023/wordml/word16du" xmlns:w16sdtdh="http://schemas.microsoft.com/office/word/2020/wordml/sdtdatahash" xmlns:w16sdtfl="http://schemas.microsoft.com/office/word/2024/wordml/sdtformatlock" xmlns:w16se="http://schemas.microsoft.com/office/word/2015/wordml/symex" xmlns:wpg="http://schemas.microsoft.com/office/word/2010/wordprocessingGroup" xmlns:wpi="http://schemas.microsoft.com/office/word/2010/wordprocessingInk" xmlns:wne="http://schemas.microsoft.com/office/word/2006/wordml" xmlns:wps="http://schemas.microsoft.com/office/word/2010/wordprocessingShape" mc:Ignorable="w14 w15 w16se w16cid w16 w16cex w16sdtdh w16sdtfl w16du wp14">
   <w:body>
     <w:p>
+      <w:r>
+        <w:t xml:space="preserve">Si no puedes modificar la base de datos, puedes seguir una estrategia alternativa para que el </w:t>
+      </w:r>
+      <w:r>
+        <w:rPr>
+          <w:b/>
+          <w:bCs/>
+        </w:rPr>
+        <w:t>token expire en 5 minutos</w:t>
+      </w:r>
+      <w:r>
+        <w:t xml:space="preserve"> sin añadir una nueva columna.</w:t>
+      </w:r>
+    </w:p>
+    <w:p>
+      <w:r>
+        <w:pict w14:anchorId="79C5541F">
+          <v:rect id="_x0000_i1049" style="width:0;height:1.5pt" o:hralign="center" o:hrstd="t" o:hr="t" fillcolor="#a0a0a0" stroked="f"/>
+        </w:pict>
+      </w:r>
+    </w:p>
+    <w:p>
+      <w:pPr>
+        <w:rPr>
+          <w:b/>
+          <w:bCs/>
+        </w:rPr>
+      </w:pPr>
+      <w:r>
+        <w:rPr>
+          <w:b/>
+          <w:bCs/>
+        </w:rPr>
+        <w:t>Estrategia: Token con Marca de Tiempo Codificada</w:t>
+      </w:r>
+    </w:p>
+    <w:p>
+      <w:r>
+        <w:t xml:space="preserve">Dado que no puedes modificar la base de datos para agregar un campo de expiración, puedes incluir la </w:t>
+      </w:r>
+      <w:r>
+        <w:rPr>
+          <w:b/>
+          <w:bCs/>
+        </w:rPr>
+        <w:t>hora de generación dentro del propio token</w:t>
+      </w:r>
+      <w:r>
+        <w:t xml:space="preserve"> y validarla al momento de la confirmación.</w:t>
+      </w:r>
+    </w:p>
+    <w:p>
+      <w:pPr>
+        <w:rPr>
+          <w:b/>
+          <w:bCs/>
+        </w:rPr>
+      </w:pPr>
+      <w:r>
+        <w:rPr>
+          <w:b/>
+          <w:bCs/>
+        </w:rPr>
+        <w:t>¿Cómo Funciona?</w:t>
+      </w:r>
+    </w:p>
+    <w:p>
+      <w:pPr>
+        <w:numPr>
+          <w:ilvl w:val="0"/>
+          <w:numId w:val="2"/>
+        </w:numPr>
+      </w:pPr>
+      <w:r>
+        <w:rPr>
+          <w:b/>
+          <w:bCs/>
+        </w:rPr>
+        <w:t>Generar un token seguro</w:t>
+      </w:r>
+      <w:r>
+        <w:t xml:space="preserve">: </w:t>
+      </w:r>
+    </w:p>
+    <w:p>
+      <w:pPr>
+        <w:numPr>
+          <w:ilvl w:val="1"/>
+          <w:numId w:val="2"/>
+        </w:numPr>
+      </w:pPr>
+      <w:r>
+        <w:t xml:space="preserve">Incluye un </w:t>
+      </w:r>
+      <w:proofErr w:type="spellStart"/>
+      <w:r>
+        <w:rPr>
+          <w:b/>
+          <w:bCs/>
+        </w:rPr>
+        <w:t>timestamp</w:t>
+      </w:r>
+      <w:proofErr w:type="spellEnd"/>
+      <w:r>
+        <w:rPr>
+          <w:b/>
+          <w:bCs/>
+        </w:rPr>
+        <w:t xml:space="preserve"> encriptado</w:t>
+      </w:r>
+      <w:r>
+        <w:t xml:space="preserve"> junto con el token.</w:t>
+      </w:r>
+    </w:p>
+    <w:p>
+      <w:pPr>
+        <w:numPr>
+          <w:ilvl w:val="0"/>
+          <w:numId w:val="2"/>
+        </w:numPr>
+      </w:pPr>
+      <w:r>
+        <w:rPr>
+          <w:b/>
+          <w:bCs/>
+        </w:rPr>
+        <w:t>Enviar el token por correo</w:t>
+      </w:r>
+      <w:r>
+        <w:t>.</w:t>
+      </w:r>
+    </w:p>
+    <w:p>
+      <w:pPr>
+        <w:numPr>
+          <w:ilvl w:val="0"/>
+          <w:numId w:val="2"/>
+        </w:numPr>
+      </w:pPr>
+      <w:r>
+        <w:rPr>
+          <w:b/>
+          <w:bCs/>
+        </w:rPr>
+        <w:t>Validar el token al recibir la solicitud</w:t>
+      </w:r>
+      <w:r>
+        <w:t xml:space="preserve">: </w:t>
+      </w:r>
+    </w:p>
+    <w:p>
+      <w:pPr>
+        <w:numPr>
+          <w:ilvl w:val="1"/>
+          <w:numId w:val="2"/>
+        </w:numPr>
+      </w:pPr>
+      <w:r>
+        <w:t xml:space="preserve">Extraer el </w:t>
+      </w:r>
+      <w:proofErr w:type="spellStart"/>
+      <w:r>
+        <w:t>timestamp</w:t>
+      </w:r>
+      <w:proofErr w:type="spellEnd"/>
+      <w:r>
+        <w:t xml:space="preserve"> del token y verificar que no hayan pasado más de </w:t>
+      </w:r>
+      <w:r>
+        <w:rPr>
+          <w:b/>
+          <w:bCs/>
+        </w:rPr>
+        <w:t>5 minutos</w:t>
+      </w:r>
+      <w:r>
+        <w:t>.</w:t>
+      </w:r>
+    </w:p>
+    <w:p>
+      <w:pPr>
+        <w:numPr>
+          <w:ilvl w:val="1"/>
+          <w:numId w:val="2"/>
+        </w:numPr>
+      </w:pPr>
+      <w:r>
+        <w:t>Si ha expirado, rechazar la solicitud.</w:t>
+      </w:r>
+    </w:p>
+    <w:p>
+      <w:r>
+        <w:pict w14:anchorId="22392964">
+          <v:rect id="_x0000_i1050" style="width:0;height:1.5pt" o:hralign="center" o:hrstd="t" o:hr="t" fillcolor="#a0a0a0" stroked="f"/>
+        </w:pict>
+      </w:r>
+    </w:p>
+    <w:p>
+      <w:pPr>
+        <w:rPr>
+          <w:b/>
+          <w:bCs/>
+        </w:rPr>
+      </w:pPr>
+      <w:r>
+        <w:rPr>
+          <w:b/>
+          <w:bCs/>
+        </w:rPr>
+        <w:t>Implementación en PHP</w:t>
+      </w:r>
+    </w:p>
+    <w:p>
+      <w:r>
+        <w:t xml:space="preserve">Aquí está el código mejorado </w:t>
+      </w:r>
+      <w:r>
+        <w:rPr>
+          <w:b/>
+          <w:bCs/>
+        </w:rPr>
+        <w:t>sin modificar la base de datos</w:t>
+      </w:r>
+      <w:r>
+        <w:t>:</w:t>
+      </w:r>
+    </w:p>
+    <w:p>
+      <w:pPr>
+        <w:rPr>
+          <w:b/>
+          <w:bCs/>
+        </w:rPr>
+      </w:pPr>
+      <w:r>
+        <w:rPr>
+          <w:b/>
+          <w:bCs/>
+        </w:rPr>
+        <w:t>1️</w:t>
+      </w:r>
+      <w:r>
+        <w:rPr>
+          <w:rFonts w:ascii="Segoe UI Symbol" w:hAnsi="Segoe UI Symbol" w:cs="Segoe UI Symbol"/>
+          <w:b/>
+          <w:bCs/>
+        </w:rPr>
+        <w:t>⃣</w:t>
+      </w:r>
+      <w:r>
+        <w:rPr>
+          <w:b/>
+          <w:bCs/>
+        </w:rPr>
+        <w:t xml:space="preserve"> Generar el Token con Expiración</w:t>
+      </w:r>
+    </w:p>
+    <w:p>
+      <w:proofErr w:type="spellStart"/>
+      <w:r>
+        <w:t>if</w:t>
+      </w:r>
+      <w:proofErr w:type="spellEnd"/>
+      <w:r>
+        <w:t xml:space="preserve"> (</w:t>
+      </w:r>
+      <w:proofErr w:type="spellStart"/>
+      <w:r>
+        <w:t>count</w:t>
+      </w:r>
+      <w:proofErr w:type="spellEnd"/>
+      <w:r>
+        <w:t>($errores) === 0) {</w:t>
+      </w:r>
+    </w:p>
+    <w:p>
+      <w:r>
+        <w:t xml:space="preserve">    $_SESSION['</w:t>
+      </w:r>
+      <w:proofErr w:type="spellStart"/>
+      <w:r>
+        <w:t>pass</w:t>
+      </w:r>
+      <w:proofErr w:type="spellEnd"/>
+      <w:r>
+        <w:t xml:space="preserve">'] = </w:t>
+      </w:r>
+      <w:proofErr w:type="spellStart"/>
+      <w:r>
+        <w:t>password_hash</w:t>
+      </w:r>
+      <w:proofErr w:type="spellEnd"/>
+      <w:r>
+        <w:t>($pass2, PASSWORD_DEFAULT); // Hash de la nueva contraseña</w:t>
+      </w:r>
+    </w:p>
+    <w:p/>
+    <w:p>
+      <w:r>
+        <w:t xml:space="preserve">    // Generar token aleatorio</w:t>
+      </w:r>
+    </w:p>
+    <w:p>
+      <w:r>
+        <w:t xml:space="preserve">    $</w:t>
+      </w:r>
+      <w:proofErr w:type="spellStart"/>
+      <w:r>
+        <w:t>randomToken</w:t>
+      </w:r>
+      <w:proofErr w:type="spellEnd"/>
+      <w:r>
+        <w:t xml:space="preserve"> = bin2hex(</w:t>
+      </w:r>
+      <w:proofErr w:type="spellStart"/>
+      <w:r>
+        <w:t>random_bytes</w:t>
+      </w:r>
+      <w:proofErr w:type="spellEnd"/>
+      <w:r>
+        <w:t>(16));</w:t>
+      </w:r>
+    </w:p>
+    <w:p/>
+    <w:p>
+      <w:r>
+        <w:t xml:space="preserve">    // Incluir </w:t>
+      </w:r>
+      <w:proofErr w:type="spellStart"/>
+      <w:r>
+        <w:t>timestamp</w:t>
+      </w:r>
+      <w:proofErr w:type="spellEnd"/>
+      <w:r>
+        <w:t xml:space="preserve"> actual en el token (para validarlo después)</w:t>
+      </w:r>
+    </w:p>
+    <w:p>
+      <w:r>
+        <w:t xml:space="preserve">    $</w:t>
+      </w:r>
+      <w:proofErr w:type="spellStart"/>
+      <w:r>
+        <w:t>timestamp</w:t>
+      </w:r>
+      <w:proofErr w:type="spellEnd"/>
+      <w:r>
+        <w:t xml:space="preserve"> = time(); // Hora actual en segundos</w:t>
+      </w:r>
+    </w:p>
+    <w:p>
+      <w:r>
+        <w:t xml:space="preserve">    $token = "$</w:t>
+      </w:r>
+      <w:proofErr w:type="spellStart"/>
+      <w:r>
+        <w:t>randomToken</w:t>
+      </w:r>
+      <w:proofErr w:type="spellEnd"/>
+      <w:r>
+        <w:t>|$</w:t>
+      </w:r>
+      <w:proofErr w:type="spellStart"/>
+      <w:r>
+        <w:t>timestamp</w:t>
+      </w:r>
+      <w:proofErr w:type="spellEnd"/>
+      <w:r>
+        <w:t>"; // Formato "</w:t>
+      </w:r>
+      <w:proofErr w:type="spellStart"/>
+      <w:r>
+        <w:t>token|timestamp</w:t>
+      </w:r>
+      <w:proofErr w:type="spellEnd"/>
+      <w:r>
+        <w:t>"</w:t>
+      </w:r>
+    </w:p>
+    <w:p>
+      <w:r>
+        <w:lastRenderedPageBreak/>
+        <w:t xml:space="preserve">    </w:t>
+      </w:r>
+    </w:p>
+    <w:p>
+      <w:r>
+        <w:t xml:space="preserve">    // Guardar token en la base de datos (sin modificar estructura)</w:t>
+      </w:r>
+    </w:p>
+    <w:p>
+      <w:r>
+        <w:t xml:space="preserve">    $</w:t>
+      </w:r>
+      <w:proofErr w:type="spellStart"/>
+      <w:r>
+        <w:t>conexion</w:t>
+      </w:r>
+      <w:proofErr w:type="spellEnd"/>
+      <w:r>
+        <w:t xml:space="preserve"> = </w:t>
+      </w:r>
+      <w:proofErr w:type="spellStart"/>
+      <w:r>
+        <w:t>conectarPDO</w:t>
+      </w:r>
+      <w:proofErr w:type="spellEnd"/>
+      <w:r>
+        <w:t>($host, $</w:t>
+      </w:r>
+      <w:proofErr w:type="spellStart"/>
+      <w:r>
+        <w:t>user</w:t>
+      </w:r>
+      <w:proofErr w:type="spellEnd"/>
+      <w:r>
+        <w:t>, $</w:t>
+      </w:r>
+      <w:proofErr w:type="spellStart"/>
+      <w:r>
+        <w:t>password</w:t>
+      </w:r>
+      <w:proofErr w:type="spellEnd"/>
+      <w:r>
+        <w:t>, $</w:t>
+      </w:r>
+      <w:proofErr w:type="spellStart"/>
+      <w:r>
+        <w:t>bbdd</w:t>
+      </w:r>
+      <w:proofErr w:type="spellEnd"/>
+      <w:r>
+        <w:t>);</w:t>
+      </w:r>
+    </w:p>
+    <w:p>
+      <w:r>
+        <w:t xml:space="preserve">    $</w:t>
+      </w:r>
+      <w:proofErr w:type="spellStart"/>
+      <w:r>
+        <w:t>insertToken</w:t>
+      </w:r>
+      <w:proofErr w:type="spellEnd"/>
+      <w:r>
+        <w:t xml:space="preserve"> = $</w:t>
+      </w:r>
+      <w:proofErr w:type="spellStart"/>
+      <w:r>
+        <w:t>conexion</w:t>
+      </w:r>
+      <w:proofErr w:type="spellEnd"/>
+      <w:r>
+        <w:t>-&gt;prepare('UPDATE usuarios SET token=?, activo="0", fecha=CURRENT_TIMESTAMP WHERE email =?');</w:t>
+      </w:r>
+    </w:p>
+    <w:p>
+      <w:r>
+        <w:t xml:space="preserve">    $</w:t>
+      </w:r>
+      <w:proofErr w:type="spellStart"/>
+      <w:r>
+        <w:t>insertToken</w:t>
+      </w:r>
+      <w:proofErr w:type="spellEnd"/>
+      <w:r>
+        <w:t>-&gt;</w:t>
+      </w:r>
+      <w:proofErr w:type="spellStart"/>
+      <w:r>
+        <w:t>execute</w:t>
+      </w:r>
+      <w:proofErr w:type="spellEnd"/>
+      <w:r>
+        <w:t>([$</w:t>
+      </w:r>
+      <w:proofErr w:type="spellStart"/>
+      <w:r>
+        <w:t>randomToken</w:t>
+      </w:r>
+      <w:proofErr w:type="spellEnd"/>
+      <w:r>
+        <w:t>, $_SESSION['email']]);</w:t>
+      </w:r>
+    </w:p>
+    <w:p>
+      <w:r>
+        <w:t xml:space="preserve">    </w:t>
+      </w:r>
+      <w:proofErr w:type="spellStart"/>
+      <w:r>
+        <w:t>desconectarPDO</w:t>
+      </w:r>
+      <w:proofErr w:type="spellEnd"/>
+      <w:r>
+        <w:t>($</w:t>
+      </w:r>
+      <w:proofErr w:type="spellStart"/>
+      <w:r>
+        <w:t>insertToken</w:t>
+      </w:r>
+      <w:proofErr w:type="spellEnd"/>
+      <w:r>
+        <w:t>, $</w:t>
+      </w:r>
+      <w:proofErr w:type="spellStart"/>
+      <w:r>
+        <w:t>conexion</w:t>
+      </w:r>
+      <w:proofErr w:type="spellEnd"/>
+      <w:r>
+        <w:t>);</w:t>
+      </w:r>
+    </w:p>
+    <w:p/>
+    <w:p>
+      <w:r>
+        <w:t xml:space="preserve">    </w:t>
+      </w:r>
+      <w:proofErr w:type="spellStart"/>
+      <w:r>
+        <w:t>if</w:t>
+      </w:r>
+      <w:proofErr w:type="spellEnd"/>
+      <w:r>
+        <w:t xml:space="preserve"> ($</w:t>
+      </w:r>
+      <w:proofErr w:type="spellStart"/>
+      <w:r>
+        <w:t>insertToken</w:t>
+      </w:r>
+      <w:proofErr w:type="spellEnd"/>
+      <w:r>
+        <w:t>-&gt;</w:t>
+      </w:r>
+      <w:proofErr w:type="spellStart"/>
+      <w:r>
+        <w:t>rowCount</w:t>
+      </w:r>
+      <w:proofErr w:type="spellEnd"/>
+      <w:r>
+        <w:t xml:space="preserve">() &gt; 0) { </w:t>
+      </w:r>
+    </w:p>
+    <w:p>
+      <w:r>
+        <w:t xml:space="preserve">        // Codificar el token en la URL</w:t>
+      </w:r>
+    </w:p>
+    <w:p>
+      <w:r>
+        <w:t xml:space="preserve">        $</w:t>
+      </w:r>
+      <w:proofErr w:type="spellStart"/>
+      <w:r>
+        <w:t>tokenEncode</w:t>
+      </w:r>
+      <w:proofErr w:type="spellEnd"/>
+      <w:r>
+        <w:t xml:space="preserve"> = </w:t>
+      </w:r>
+      <w:proofErr w:type="spellStart"/>
+      <w:r>
+        <w:t>urlencode</w:t>
+      </w:r>
+      <w:proofErr w:type="spellEnd"/>
+      <w:r>
+        <w:t>(base64_encode($token));</w:t>
+      </w:r>
+    </w:p>
+    <w:p/>
+    <w:p>
+      <w:r>
+        <w:t xml:space="preserve">        // Enviar el correo</w:t>
+      </w:r>
+    </w:p>
+    <w:p>
+      <w:r>
+        <w:t xml:space="preserve">        $</w:t>
+      </w:r>
+      <w:proofErr w:type="spellStart"/>
+      <w:r>
+        <w:t>headers</w:t>
+      </w:r>
+      <w:proofErr w:type="spellEnd"/>
+      <w:r>
+        <w:t xml:space="preserve"> = "</w:t>
+      </w:r>
+      <w:proofErr w:type="spellStart"/>
+      <w:r>
+        <w:t>From</w:t>
+      </w:r>
+      <w:proofErr w:type="spellEnd"/>
+      <w:r>
+        <w:t>: dwes@php.com\r\</w:t>
+      </w:r>
+      <w:proofErr w:type="spellStart"/>
+      <w:r>
+        <w:t>nContent-type</w:t>
+      </w:r>
+      <w:proofErr w:type="spellEnd"/>
+      <w:r>
+        <w:t xml:space="preserve">: </w:t>
+      </w:r>
+      <w:proofErr w:type="spellStart"/>
+      <w:r>
+        <w:t>text</w:t>
+      </w:r>
+      <w:proofErr w:type="spellEnd"/>
+      <w:r>
+        <w:t>/</w:t>
+      </w:r>
+      <w:proofErr w:type="spellStart"/>
+      <w:r>
+        <w:t>plain</w:t>
+      </w:r>
+      <w:proofErr w:type="spellEnd"/>
+      <w:r>
+        <w:t xml:space="preserve">; </w:t>
+      </w:r>
+      <w:proofErr w:type="spellStart"/>
+      <w:r>
+        <w:t>charset</w:t>
+      </w:r>
+      <w:proofErr w:type="spellEnd"/>
+      <w:r>
+        <w:t>=utf-8";</w:t>
+      </w:r>
+    </w:p>
+    <w:p>
+      <w:r>
+        <w:t xml:space="preserve">        $</w:t>
+      </w:r>
+      <w:proofErr w:type="spellStart"/>
+      <w:r>
+        <w:t>textoEmail</w:t>
+      </w:r>
+      <w:proofErr w:type="spellEnd"/>
+      <w:r>
+        <w:t xml:space="preserve"> = "</w:t>
+      </w:r>
+    </w:p>
+    <w:p>
+      <w:r>
+        <w:t xml:space="preserve">        Hola!\n</w:t>
+      </w:r>
+    </w:p>
+    <w:p>
+      <w:r>
+        <w:t xml:space="preserve">        Active su nueva contraseña pulsando en el siguiente enlace:\n</w:t>
+      </w:r>
+    </w:p>
+    <w:p>
+      <w:r>
+        <w:t xml:space="preserve">        http://localhost:3000/DWS/bbdd_rol_usuario/restablecer/linkConfirmacion.php?token=$tokenEncode</w:t>
+      </w:r>
+    </w:p>
+    <w:p>
+      <w:r>
+        <w:t xml:space="preserve">        ";</w:t>
+      </w:r>
+    </w:p>
+    <w:p/>
+    <w:p>
+      <w:r>
+        <w:t xml:space="preserve">        mail($_SESSION['email'], 'Restablece tu contraseña', $</w:t>
+      </w:r>
+      <w:proofErr w:type="spellStart"/>
+      <w:r>
+        <w:t>textoEmail</w:t>
+      </w:r>
+      <w:proofErr w:type="spellEnd"/>
+      <w:r>
+        <w:t>, $</w:t>
+      </w:r>
+      <w:proofErr w:type="spellStart"/>
+      <w:r>
+        <w:t>headers</w:t>
+      </w:r>
+      <w:proofErr w:type="spellEnd"/>
+      <w:r>
+        <w:t>);</w:t>
+      </w:r>
+    </w:p>
+    <w:p>
+      <w:r>
+        <w:t xml:space="preserve">        </w:t>
+      </w:r>
+      <w:proofErr w:type="spellStart"/>
+      <w:r>
+        <w:t>header</w:t>
+      </w:r>
+      <w:proofErr w:type="spellEnd"/>
+      <w:r>
+        <w:t>('</w:t>
+      </w:r>
+      <w:proofErr w:type="spellStart"/>
+      <w:r>
+        <w:t>Location</w:t>
+      </w:r>
+      <w:proofErr w:type="spellEnd"/>
+      <w:r>
+        <w:t xml:space="preserve">: </w:t>
+      </w:r>
+      <w:proofErr w:type="spellStart"/>
+      <w:r>
+        <w:t>mensaje_confirmacion.php</w:t>
+      </w:r>
+      <w:proofErr w:type="spellEnd"/>
+      <w:r>
+        <w:t>');</w:t>
+      </w:r>
+    </w:p>
+    <w:p>
+      <w:r>
+        <w:t xml:space="preserve">        </w:t>
+      </w:r>
+      <w:proofErr w:type="spellStart"/>
+      <w:r>
+        <w:t>exit</w:t>
+      </w:r>
+      <w:proofErr w:type="spellEnd"/>
+      <w:r>
+        <w:t>();</w:t>
+      </w:r>
+    </w:p>
+    <w:p>
+      <w:r>
+        <w:t xml:space="preserve">    }</w:t>
+      </w:r>
+    </w:p>
+    <w:p>
+      <w:r>
+        <w:t>}</w:t>
+      </w:r>
+    </w:p>
+    <w:p>
+      <w:r>
+        <w:pict w14:anchorId="05F5AC2F">
+          <v:rect id="_x0000_i1051" style="width:0;height:1.5pt" o:hralign="center" o:hrstd="t" o:hr="t" fillcolor="#a0a0a0" stroked="f"/>
+        </w:pict>
+      </w:r>
+    </w:p>
+    <w:p>
+      <w:pPr>
+        <w:rPr>
+          <w:b/>
+          <w:bCs/>
+        </w:rPr>
+      </w:pPr>
+      <w:r>
+        <w:rPr>
+          <w:b/>
+          <w:bCs/>
+        </w:rPr>
+        <w:t>2️</w:t>
+      </w:r>
+      <w:r>
+        <w:rPr>
+          <w:rFonts w:ascii="Segoe UI Symbol" w:hAnsi="Segoe UI Symbol" w:cs="Segoe UI Symbol"/>
+          <w:b/>
+          <w:bCs/>
+        </w:rPr>
+        <w:t>⃣</w:t>
+      </w:r>
+      <w:r>
+        <w:rPr>
+          <w:b/>
+          <w:bCs/>
+        </w:rPr>
+        <w:t xml:space="preserve"> Validar el Token en </w:t>
+      </w:r>
+      <w:proofErr w:type="spellStart"/>
+      <w:r>
+        <w:rPr>
+          <w:b/>
+          <w:bCs/>
+        </w:rPr>
+        <w:t>linkConfirmacion.php</w:t>
+      </w:r>
+      <w:proofErr w:type="spellEnd"/>
+    </w:p>
+    <w:p>
+      <w:r>
+        <w:t xml:space="preserve">Cuando el usuario hace clic en el enlace, extraemos el </w:t>
+      </w:r>
+      <w:proofErr w:type="spellStart"/>
+      <w:r>
+        <w:rPr>
+          <w:b/>
+          <w:bCs/>
+        </w:rPr>
+        <w:t>timestamp</w:t>
+      </w:r>
+      <w:proofErr w:type="spellEnd"/>
+      <w:r>
+        <w:rPr>
+          <w:b/>
+          <w:bCs/>
+        </w:rPr>
+        <w:t xml:space="preserve"> del token</w:t>
+      </w:r>
+      <w:r>
+        <w:t xml:space="preserve"> y verificamos si ha expirado.</w:t>
+      </w:r>
+    </w:p>
+    <w:p>
+      <w:proofErr w:type="spellStart"/>
+      <w:r>
+        <w:t>if</w:t>
+      </w:r>
+      <w:proofErr w:type="spellEnd"/>
+      <w:r>
+        <w:t xml:space="preserve"> (</w:t>
+      </w:r>
+      <w:proofErr w:type="spellStart"/>
+      <w:r>
+        <w:t>isset</w:t>
+      </w:r>
+      <w:proofErr w:type="spellEnd"/>
+      <w:r>
+        <w:t>($_GET['token'])) {</w:t>
+      </w:r>
+    </w:p>
+    <w:p>
+      <w:r>
+        <w:t xml:space="preserve">    $</w:t>
+      </w:r>
+      <w:proofErr w:type="spellStart"/>
+      <w:r>
+        <w:t>tokenDecode</w:t>
+      </w:r>
+      <w:proofErr w:type="spellEnd"/>
+      <w:r>
+        <w:t xml:space="preserve"> = base64_decode($_GET['token']); // Decodificar el token de la URL</w:t>
+      </w:r>
+    </w:p>
+    <w:p>
+      <w:r>
+        <w:t xml:space="preserve">    </w:t>
+      </w:r>
+      <w:proofErr w:type="spellStart"/>
+      <w:r>
+        <w:t>list</w:t>
+      </w:r>
+      <w:proofErr w:type="spellEnd"/>
+      <w:r>
+        <w:t>($</w:t>
+      </w:r>
+      <w:proofErr w:type="spellStart"/>
+      <w:r>
+        <w:t>randomToken</w:t>
+      </w:r>
+      <w:proofErr w:type="spellEnd"/>
+      <w:r>
+        <w:t>, $</w:t>
+      </w:r>
+      <w:proofErr w:type="spellStart"/>
+      <w:r>
+        <w:t>timestamp</w:t>
+      </w:r>
+      <w:proofErr w:type="spellEnd"/>
+      <w:r>
+        <w:t xml:space="preserve">) = </w:t>
+      </w:r>
+      <w:proofErr w:type="spellStart"/>
+      <w:r>
+        <w:t>explode</w:t>
+      </w:r>
+      <w:proofErr w:type="spellEnd"/>
+      <w:r>
+        <w:t>('|', $</w:t>
+      </w:r>
+      <w:proofErr w:type="spellStart"/>
+      <w:r>
+        <w:t>tokenDecode</w:t>
+      </w:r>
+      <w:proofErr w:type="spellEnd"/>
+      <w:r>
+        <w:t xml:space="preserve">); // Separar token y </w:t>
+      </w:r>
+      <w:proofErr w:type="spellStart"/>
+      <w:r>
+        <w:t>timestamp</w:t>
+      </w:r>
+      <w:proofErr w:type="spellEnd"/>
+    </w:p>
+    <w:p>
+      <w:r>
+        <w:t xml:space="preserve">    </w:t>
+      </w:r>
+    </w:p>
+    <w:p>
+      <w:r>
+        <w:t xml:space="preserve">    $</w:t>
+      </w:r>
+      <w:proofErr w:type="spellStart"/>
+      <w:r>
+        <w:t>tiempoActual</w:t>
+      </w:r>
+      <w:proofErr w:type="spellEnd"/>
+      <w:r>
+        <w:t xml:space="preserve"> = time();</w:t>
+      </w:r>
+    </w:p>
+    <w:p>
+      <w:r>
+        <w:t xml:space="preserve">    $diferencia = $</w:t>
+      </w:r>
+      <w:proofErr w:type="spellStart"/>
+      <w:r>
+        <w:t>tiempoActual</w:t>
+      </w:r>
+      <w:proofErr w:type="spellEnd"/>
+      <w:r>
+        <w:t xml:space="preserve"> - $</w:t>
+      </w:r>
+      <w:proofErr w:type="spellStart"/>
+      <w:r>
+        <w:t>timestamp</w:t>
+      </w:r>
+      <w:proofErr w:type="spellEnd"/>
+      <w:r>
+        <w:t>; // Diferencia de tiempo en segundos</w:t>
+      </w:r>
+    </w:p>
+    <w:p/>
+    <w:p>
+      <w:r>
+        <w:t xml:space="preserve">    </w:t>
+      </w:r>
+      <w:proofErr w:type="spellStart"/>
+      <w:r>
+        <w:t>if</w:t>
+      </w:r>
+      <w:proofErr w:type="spellEnd"/>
+      <w:r>
+        <w:t xml:space="preserve"> ($diferencia &gt; 300) { // Si han pasado más de 5 minutos (300 segundos)</w:t>
+      </w:r>
+    </w:p>
+    <w:p>
+      <w:r>
+        <w:t xml:space="preserve">        die("</w:t>
+      </w:r>
+      <w:r>
+        <w:rPr>
+          <w:rFonts w:ascii="Segoe UI Emoji" w:hAnsi="Segoe UI Emoji" w:cs="Segoe UI Emoji"/>
+        </w:rPr>
+        <w:t>❌</w:t>
+      </w:r>
+      <w:r>
+        <w:t xml:space="preserve"> Enlace expirado. Solicita un nuevo restablecimiento de contrase</w:t>
+      </w:r>
+      <w:r>
+        <w:rPr>
+          <w:rFonts w:ascii="Calibri" w:hAnsi="Calibri" w:cs="Calibri"/>
+        </w:rPr>
+        <w:t>ñ</w:t>
+      </w:r>
+      <w:r>
+        <w:t>a.");</w:t>
+      </w:r>
+    </w:p>
+    <w:p>
+      <w:r>
+        <w:t xml:space="preserve">    }</w:t>
+      </w:r>
+    </w:p>
+    <w:p/>
+    <w:p>
+      <w:r>
+        <w:t xml:space="preserve">    // Validar el token en la base de datos</w:t>
+      </w:r>
+    </w:p>
+    <w:p>
+      <w:r>
+        <w:t xml:space="preserve">    $</w:t>
+      </w:r>
+      <w:proofErr w:type="spellStart"/>
+      <w:r>
+        <w:t>conexion</w:t>
+      </w:r>
+      <w:proofErr w:type="spellEnd"/>
+      <w:r>
+        <w:t xml:space="preserve"> = </w:t>
+      </w:r>
+      <w:proofErr w:type="spellStart"/>
+      <w:r>
+        <w:t>conectarPDO</w:t>
+      </w:r>
+      <w:proofErr w:type="spellEnd"/>
+      <w:r>
+        <w:t>($host, $</w:t>
+      </w:r>
+      <w:proofErr w:type="spellStart"/>
+      <w:r>
+        <w:t>user</w:t>
+      </w:r>
+      <w:proofErr w:type="spellEnd"/>
+      <w:r>
+        <w:t>, $</w:t>
+      </w:r>
+      <w:proofErr w:type="spellStart"/>
+      <w:r>
+        <w:t>password</w:t>
+      </w:r>
+      <w:proofErr w:type="spellEnd"/>
+      <w:r>
+        <w:t>, $</w:t>
+      </w:r>
+      <w:proofErr w:type="spellStart"/>
+      <w:r>
+        <w:t>bbdd</w:t>
+      </w:r>
+      <w:proofErr w:type="spellEnd"/>
+      <w:r>
+        <w:t>);</w:t>
+      </w:r>
+    </w:p>
+    <w:p>
+      <w:r>
+        <w:t xml:space="preserve">    $</w:t>
+      </w:r>
+      <w:proofErr w:type="spellStart"/>
+      <w:r>
+        <w:t>stmt</w:t>
+      </w:r>
+      <w:proofErr w:type="spellEnd"/>
+      <w:r>
+        <w:t xml:space="preserve"> = $</w:t>
+      </w:r>
+      <w:proofErr w:type="spellStart"/>
+      <w:r>
+        <w:t>conexion</w:t>
+      </w:r>
+      <w:proofErr w:type="spellEnd"/>
+      <w:r>
+        <w:t>-&gt;prepare('SELECT email FROM usuarios WHERE token=?');</w:t>
+      </w:r>
+    </w:p>
+    <w:p>
+      <w:r>
+        <w:t xml:space="preserve">    $</w:t>
+      </w:r>
+      <w:proofErr w:type="spellStart"/>
+      <w:r>
+        <w:t>stmt</w:t>
+      </w:r>
+      <w:proofErr w:type="spellEnd"/>
+      <w:r>
+        <w:t>-&gt;</w:t>
+      </w:r>
+      <w:proofErr w:type="spellStart"/>
+      <w:r>
+        <w:t>execute</w:t>
+      </w:r>
+      <w:proofErr w:type="spellEnd"/>
+      <w:r>
+        <w:t>([$</w:t>
+      </w:r>
+      <w:proofErr w:type="spellStart"/>
+      <w:r>
+        <w:t>randomToken</w:t>
+      </w:r>
+      <w:proofErr w:type="spellEnd"/>
+      <w:r>
+        <w:t>]);</w:t>
+      </w:r>
+    </w:p>
+    <w:p/>
+    <w:p>
+      <w:r>
+        <w:t xml:space="preserve">    </w:t>
+      </w:r>
+      <w:proofErr w:type="spellStart"/>
+      <w:r>
+        <w:t>if</w:t>
+      </w:r>
+      <w:proofErr w:type="spellEnd"/>
+      <w:r>
+        <w:t xml:space="preserve"> ($</w:t>
+      </w:r>
+      <w:proofErr w:type="spellStart"/>
+      <w:r>
+        <w:t>stmt</w:t>
+      </w:r>
+      <w:proofErr w:type="spellEnd"/>
+      <w:r>
+        <w:t>-&gt;</w:t>
+      </w:r>
+      <w:proofErr w:type="spellStart"/>
+      <w:r>
+        <w:t>rowCount</w:t>
+      </w:r>
+      <w:proofErr w:type="spellEnd"/>
+      <w:r>
+        <w:t>() &gt; 0) {</w:t>
+      </w:r>
+    </w:p>
+    <w:p>
+      <w:r>
+        <w:t xml:space="preserve">        $usuario = $</w:t>
+      </w:r>
+      <w:proofErr w:type="spellStart"/>
+      <w:r>
+        <w:t>stmt</w:t>
+      </w:r>
+      <w:proofErr w:type="spellEnd"/>
+      <w:r>
+        <w:t>-&gt;</w:t>
+      </w:r>
+      <w:proofErr w:type="spellStart"/>
+      <w:r>
+        <w:t>fetch</w:t>
+      </w:r>
+      <w:proofErr w:type="spellEnd"/>
+      <w:r>
+        <w:t>(PDO::FETCH_ASSOC);</w:t>
+      </w:r>
+    </w:p>
+    <w:p>
+      <w:r>
+        <w:t xml:space="preserve">        $email = $usuario['email'];</w:t>
+      </w:r>
+    </w:p>
+    <w:p/>
+    <w:p>
+      <w:r>
+        <w:t xml:space="preserve">        // Actualizar la contraseña almacenada en la sesión</w:t>
+      </w:r>
+    </w:p>
+    <w:p>
+      <w:r>
+        <w:t xml:space="preserve">        $</w:t>
+      </w:r>
+      <w:proofErr w:type="spellStart"/>
+      <w:r>
+        <w:t>updatePass</w:t>
+      </w:r>
+      <w:proofErr w:type="spellEnd"/>
+      <w:r>
+        <w:t xml:space="preserve"> = $</w:t>
+      </w:r>
+      <w:proofErr w:type="spellStart"/>
+      <w:r>
+        <w:t>conexion</w:t>
+      </w:r>
+      <w:proofErr w:type="spellEnd"/>
+      <w:r>
+        <w:t xml:space="preserve">-&gt;prepare('UPDATE usuarios SET </w:t>
+      </w:r>
+      <w:proofErr w:type="spellStart"/>
+      <w:r>
+        <w:t>password</w:t>
+      </w:r>
+      <w:proofErr w:type="spellEnd"/>
+      <w:r>
+        <w:t>=?, token=NULL, activo="1" WHERE email=?');</w:t>
+      </w:r>
+    </w:p>
+    <w:p>
+      <w:r>
+        <w:t xml:space="preserve">        $</w:t>
+      </w:r>
+      <w:proofErr w:type="spellStart"/>
+      <w:r>
+        <w:t>updatePass</w:t>
+      </w:r>
+      <w:proofErr w:type="spellEnd"/>
+      <w:r>
+        <w:t>-&gt;</w:t>
+      </w:r>
+      <w:proofErr w:type="spellStart"/>
+      <w:r>
+        <w:t>execute</w:t>
+      </w:r>
+      <w:proofErr w:type="spellEnd"/>
+      <w:r>
+        <w:t>([$_SESSION['</w:t>
+      </w:r>
+      <w:proofErr w:type="spellStart"/>
+      <w:r>
+        <w:t>pass</w:t>
+      </w:r>
+      <w:proofErr w:type="spellEnd"/>
+      <w:r>
+        <w:t>'], $email]);</w:t>
+      </w:r>
+    </w:p>
+    <w:p/>
+    <w:p>
+      <w:r>
+        <w:t xml:space="preserve">        echo "</w:t>
+      </w:r>
+      <w:r>
+        <w:rPr>
+          <w:rFonts w:ascii="Segoe UI Emoji" w:hAnsi="Segoe UI Emoji" w:cs="Segoe UI Emoji"/>
+        </w:rPr>
+        <w:t>✅</w:t>
+      </w:r>
+      <w:r>
+        <w:t xml:space="preserve"> Contrase</w:t>
+      </w:r>
+      <w:r>
+        <w:rPr>
+          <w:rFonts w:ascii="Calibri" w:hAnsi="Calibri" w:cs="Calibri"/>
+        </w:rPr>
+        <w:t>ñ</w:t>
+      </w:r>
+      <w:r>
+        <w:t xml:space="preserve">a restablecida con </w:t>
+      </w:r>
+      <w:r>
+        <w:rPr>
+          <w:rFonts w:ascii="Calibri" w:hAnsi="Calibri" w:cs="Calibri"/>
+        </w:rPr>
+        <w:t>é</w:t>
+      </w:r>
+      <w:r>
+        <w:t>xito.";</w:t>
+      </w:r>
+    </w:p>
+    <w:p>
+      <w:r>
+        <w:t xml:space="preserve">    } </w:t>
+      </w:r>
+      <w:proofErr w:type="spellStart"/>
+      <w:r>
+        <w:t>else</w:t>
+      </w:r>
+      <w:proofErr w:type="spellEnd"/>
+      <w:r>
+        <w:t xml:space="preserve"> {</w:t>
+      </w:r>
+    </w:p>
+    <w:p>
+      <w:r>
+        <w:t xml:space="preserve">        die("</w:t>
+      </w:r>
+      <w:r>
+        <w:rPr>
+          <w:rFonts w:ascii="Segoe UI Emoji" w:hAnsi="Segoe UI Emoji" w:cs="Segoe UI Emoji"/>
+        </w:rPr>
+        <w:t>❌</w:t>
+      </w:r>
+      <w:r>
+        <w:t xml:space="preserve"> Token inv</w:t>
+      </w:r>
+      <w:r>
+        <w:rPr>
+          <w:rFonts w:ascii="Calibri" w:hAnsi="Calibri" w:cs="Calibri"/>
+        </w:rPr>
+        <w:t>á</w:t>
+      </w:r>
+      <w:r>
+        <w:t>lido.");</w:t>
+      </w:r>
+    </w:p>
+    <w:p>
+      <w:r>
+        <w:t xml:space="preserve">    }</w:t>
+      </w:r>
+    </w:p>
+    <w:p>
+      <w:r>
+        <w:t>}</w:t>
+      </w:r>
+    </w:p>
+    <w:p>
+      <w:r>
+        <w:pict w14:anchorId="3CDB4C29">
+          <v:rect id="_x0000_i1052" style="width:0;height:1.5pt" o:hralign="center" o:hrstd="t" o:hr="t" fillcolor="#a0a0a0" stroked="f"/>
+        </w:pict>
+      </w:r>
+    </w:p>
+    <w:p>
+      <w:pPr>
+        <w:rPr>
+          <w:b/>
+          <w:bCs/>
+        </w:rPr>
+      </w:pPr>
+      <w:r>
+        <w:rPr>
+          <w:rFonts w:ascii="Segoe UI Emoji" w:hAnsi="Segoe UI Emoji" w:cs="Segoe UI Emoji"/>
+          <w:b/>
+          <w:bCs/>
+        </w:rPr>
+        <w:t>🔹</w:t>
+      </w:r>
+      <w:r>
+        <w:rPr>
+          <w:b/>
+          <w:bCs/>
+        </w:rPr>
+        <w:t xml:space="preserve"> Ventajas de Esta Solución</w:t>
+      </w:r>
+    </w:p>
+    <w:p>
+      <w:r>
+        <w:rPr>
+          <w:rFonts w:ascii="Segoe UI Emoji" w:hAnsi="Segoe UI Emoji" w:cs="Segoe UI Emoji"/>
+        </w:rPr>
+        <w:t>✅</w:t>
+      </w:r>
+      <w:r>
+        <w:t xml:space="preserve"> </w:t>
+      </w:r>
+      <w:r>
+        <w:rPr>
+          <w:b/>
+          <w:bCs/>
+        </w:rPr>
+        <w:t>No modifica la base de datos</w:t>
+      </w:r>
+      <w:r>
+        <w:t>. Se usa la columna token existente.</w:t>
+      </w:r>
+      <w:r>
+        <w:br/>
+      </w:r>
+      <w:r>
+        <w:rPr>
+          <w:rFonts w:ascii="Segoe UI Emoji" w:hAnsi="Segoe UI Emoji" w:cs="Segoe UI Emoji"/>
+        </w:rPr>
+        <w:t>✅</w:t>
+      </w:r>
+      <w:r>
+        <w:t xml:space="preserve"> </w:t>
+      </w:r>
+      <w:r>
+        <w:rPr>
+          <w:b/>
+          <w:bCs/>
+        </w:rPr>
+        <w:t>El token expira automáticamente</w:t>
+      </w:r>
+      <w:r>
+        <w:t xml:space="preserve"> al incluir un </w:t>
+      </w:r>
+      <w:proofErr w:type="spellStart"/>
+      <w:r>
+        <w:t>timestamp</w:t>
+      </w:r>
+      <w:proofErr w:type="spellEnd"/>
+      <w:r>
+        <w:t xml:space="preserve"> dentro de él.</w:t>
+      </w:r>
+      <w:r>
+        <w:br/>
+      </w:r>
+      <w:r>
+        <w:rPr>
+          <w:rFonts w:ascii="Segoe UI Emoji" w:hAnsi="Segoe UI Emoji" w:cs="Segoe UI Emoji"/>
+        </w:rPr>
+        <w:t>✅</w:t>
+      </w:r>
+      <w:r>
+        <w:t xml:space="preserve"> </w:t>
+      </w:r>
+      <w:r>
+        <w:rPr>
+          <w:b/>
+          <w:bCs/>
+        </w:rPr>
+        <w:t>Protege contra ataques de reutilización</w:t>
+      </w:r>
+      <w:r>
+        <w:t>.</w:t>
+      </w:r>
+      <w:r>
+        <w:br/>
+      </w:r>
+      <w:r>
+        <w:rPr>
+          <w:rFonts w:ascii="Segoe UI Emoji" w:hAnsi="Segoe UI Emoji" w:cs="Segoe UI Emoji"/>
+        </w:rPr>
+        <w:t>✅</w:t>
+      </w:r>
+      <w:r>
+        <w:t xml:space="preserve"> </w:t>
+      </w:r>
+      <w:r>
+        <w:rPr>
+          <w:b/>
+          <w:bCs/>
+        </w:rPr>
+        <w:t>No se almacena la contraseña en la URL</w:t>
+      </w:r>
+      <w:r>
+        <w:t>, lo que mejora la seguridad.</w:t>
+      </w:r>
+    </w:p>
+    <w:p>
+      <w:r>
+        <w:t xml:space="preserve">Con esta solución, el enlace solo será válido </w:t>
+      </w:r>
+      <w:r>
+        <w:rPr>
+          <w:b/>
+          <w:bCs/>
+        </w:rPr>
+        <w:t>durante 5 minutos</w:t>
+      </w:r>
+      <w:r>
+        <w:t xml:space="preserve"> sin cambiar la estructura de la base de datos. </w:t>
+      </w:r>
+      <w:r>
+        <w:rPr>
+          <w:rFonts w:ascii="Segoe UI Emoji" w:hAnsi="Segoe UI Emoji" w:cs="Segoe UI Emoji"/>
+        </w:rPr>
+        <w:t>🚀</w:t>
+      </w:r>
+    </w:p>
+    <w:p>
+      <w:r>
+        <w:t>¡Genial! Si decides seguir usando $</w:t>
+      </w:r>
+      <w:proofErr w:type="spellStart"/>
+      <w:r>
+        <w:t>tokenEncode</w:t>
+      </w:r>
+      <w:proofErr w:type="spellEnd"/>
+      <w:r>
+        <w:t xml:space="preserve"> = </w:t>
+      </w:r>
+      <w:proofErr w:type="spellStart"/>
+      <w:r>
+        <w:t>urlencode</w:t>
+      </w:r>
+      <w:proofErr w:type="spellEnd"/>
+      <w:r>
+        <w:t>($</w:t>
+      </w:r>
+      <w:proofErr w:type="spellStart"/>
+      <w:r>
+        <w:t>timeToken</w:t>
+      </w:r>
+      <w:proofErr w:type="spellEnd"/>
+      <w:r>
+        <w:t xml:space="preserve">);, asegúrate de que la estructura del token siga incluyendo el </w:t>
+      </w:r>
+      <w:proofErr w:type="spellStart"/>
+      <w:r>
+        <w:rPr>
+          <w:b/>
+          <w:bCs/>
+        </w:rPr>
+        <w:t>timestamp</w:t>
+      </w:r>
+      <w:proofErr w:type="spellEnd"/>
+      <w:r>
+        <w:t>, ya que eso es lo que permite la expiración sin modificar la base de datos.</w:t>
+      </w:r>
+    </w:p>
+    <w:p>
+      <w:r>
+        <w:pict w14:anchorId="3FCCC737">
+          <v:rect id="_x0000_i1087" style="width:0;height:1.5pt" o:hralign="center" o:hrstd="t" o:hr="t" fillcolor="#a0a0a0" stroked="f"/>
+        </w:pict>
+      </w:r>
+    </w:p>
+    <w:p>
+      <w:pPr>
+        <w:rPr>
+          <w:b/>
+          <w:bCs/>
+        </w:rPr>
+      </w:pPr>
+      <w:r>
+        <w:rPr>
+          <w:rFonts w:ascii="Segoe UI Emoji" w:hAnsi="Segoe UI Emoji" w:cs="Segoe UI Emoji"/>
+          <w:b/>
+          <w:bCs/>
+        </w:rPr>
+        <w:t>🔹</w:t>
+      </w:r>
+      <w:r>
+        <w:rPr>
+          <w:b/>
+          <w:bCs/>
+        </w:rPr>
+        <w:t xml:space="preserve"> Consideraciones Clave para tu Implementación</w:t>
+      </w:r>
+    </w:p>
+    <w:p>
+      <w:pPr>
+        <w:numPr>
+          <w:ilvl w:val="0"/>
+          <w:numId w:val="3"/>
+        </w:numPr>
+      </w:pPr>
+      <w:r>
+        <w:rPr>
+          <w:b/>
+          <w:bCs/>
+        </w:rPr>
+        <w:t>Mantén el formato del token</w:t>
+      </w:r>
+      <w:r>
+        <w:t xml:space="preserve"> → "</w:t>
+      </w:r>
+      <w:proofErr w:type="spellStart"/>
+      <w:r>
+        <w:t>token|timestamp</w:t>
+      </w:r>
+      <w:proofErr w:type="spellEnd"/>
+      <w:r>
+        <w:t>"</w:t>
+      </w:r>
+    </w:p>
+    <w:p>
+      <w:pPr>
+        <w:numPr>
+          <w:ilvl w:val="0"/>
+          <w:numId w:val="3"/>
+        </w:numPr>
+      </w:pPr>
+      <w:r>
+        <w:rPr>
+          <w:b/>
+          <w:bCs/>
+        </w:rPr>
+        <w:t xml:space="preserve">Usa base64_encode antes de </w:t>
+      </w:r>
+      <w:proofErr w:type="spellStart"/>
+      <w:r>
+        <w:rPr>
+          <w:b/>
+          <w:bCs/>
+        </w:rPr>
+        <w:t>urlencode</w:t>
+      </w:r>
+      <w:proofErr w:type="spellEnd"/>
+    </w:p>
+    <w:p>
+      <w:pPr>
+        <w:numPr>
+          <w:ilvl w:val="0"/>
+          <w:numId w:val="3"/>
+        </w:numPr>
+      </w:pPr>
+      <w:r>
+        <w:rPr>
+          <w:b/>
+          <w:bCs/>
+        </w:rPr>
+        <w:t xml:space="preserve">Verifica la expiración en </w:t>
+      </w:r>
+      <w:proofErr w:type="spellStart"/>
+      <w:r>
+        <w:rPr>
+          <w:b/>
+          <w:bCs/>
+        </w:rPr>
+        <w:t>linkConfirmacion.php</w:t>
+      </w:r>
+      <w:proofErr w:type="spellEnd"/>
+    </w:p>
+    <w:p>
+      <w:r>
+        <w:pict w14:anchorId="2E03707F">
+          <v:rect id="_x0000_i1088" style="width:0;height:1.5pt" o:hralign="center" o:hrstd="t" o:hr="t" fillcolor="#a0a0a0" stroked="f"/>
+        </w:pict>
+      </w:r>
+    </w:p>
+    <w:p>
+      <w:pPr>
+        <w:rPr>
+          <w:b/>
+          <w:bCs/>
+        </w:rPr>
+      </w:pPr>
+      <w:r>
+        <w:rPr>
+          <w:b/>
+          <w:bCs/>
+        </w:rPr>
+        <w:t>1️</w:t>
+      </w:r>
+      <w:r>
+        <w:rPr>
+          <w:rFonts w:ascii="Segoe UI Symbol" w:hAnsi="Segoe UI Symbol" w:cs="Segoe UI Symbol"/>
+          <w:b/>
+          <w:bCs/>
+        </w:rPr>
+        <w:t>⃣</w:t>
+      </w:r>
+      <w:r>
+        <w:rPr>
+          <w:b/>
+          <w:bCs/>
+        </w:rPr>
+        <w:t xml:space="preserve"> Generar el Token</w:t>
+      </w:r>
+    </w:p>
+    <w:p>
+      <w:proofErr w:type="spellStart"/>
+      <w:r>
+        <w:t>if</w:t>
+      </w:r>
+      <w:proofErr w:type="spellEnd"/>
+      <w:r>
+        <w:t xml:space="preserve"> (</w:t>
+      </w:r>
+      <w:proofErr w:type="spellStart"/>
+      <w:r>
+        <w:t>count</w:t>
+      </w:r>
+      <w:proofErr w:type="spellEnd"/>
+      <w:r>
+        <w:t>($errores) === 0) {</w:t>
+      </w:r>
+    </w:p>
+    <w:p>
+      <w:r>
+        <w:t xml:space="preserve">    $_SESSION['</w:t>
+      </w:r>
+      <w:proofErr w:type="spellStart"/>
+      <w:r>
+        <w:t>pass</w:t>
+      </w:r>
+      <w:proofErr w:type="spellEnd"/>
+      <w:r>
+        <w:t xml:space="preserve">'] = </w:t>
+      </w:r>
+      <w:proofErr w:type="spellStart"/>
+      <w:r>
+        <w:t>password_hash</w:t>
+      </w:r>
+      <w:proofErr w:type="spellEnd"/>
+      <w:r>
+        <w:t>($pass2, PASSWORD_DEFAULT); // Almacenar hash de la contraseña</w:t>
+      </w:r>
+    </w:p>
+    <w:p/>
+    <w:p>
+      <w:r>
+        <w:t xml:space="preserve">    // Generar token aleatorio</w:t>
+      </w:r>
+    </w:p>
+    <w:p>
+      <w:r>
+        <w:t xml:space="preserve">    $</w:t>
+      </w:r>
+      <w:proofErr w:type="spellStart"/>
+      <w:r>
+        <w:t>randomToken</w:t>
+      </w:r>
+      <w:proofErr w:type="spellEnd"/>
+      <w:r>
+        <w:t xml:space="preserve"> = bin2hex(</w:t>
+      </w:r>
+      <w:proofErr w:type="spellStart"/>
+      <w:r>
+        <w:t>random_bytes</w:t>
+      </w:r>
+      <w:proofErr w:type="spellEnd"/>
+      <w:r>
+        <w:t>(16));</w:t>
+      </w:r>
+    </w:p>
+    <w:p>
+      <w:r>
+        <w:t xml:space="preserve">    $</w:t>
+      </w:r>
+      <w:proofErr w:type="spellStart"/>
+      <w:r>
+        <w:t>timestamp</w:t>
+      </w:r>
+      <w:proofErr w:type="spellEnd"/>
+      <w:r>
+        <w:t xml:space="preserve"> = time(); // </w:t>
+      </w:r>
+      <w:proofErr w:type="spellStart"/>
+      <w:r>
+        <w:t>Timestamp</w:t>
+      </w:r>
+      <w:proofErr w:type="spellEnd"/>
+      <w:r>
+        <w:t xml:space="preserve"> actual en segundos</w:t>
+      </w:r>
+    </w:p>
+    <w:p/>
+    <w:p>
+      <w:r>
+        <w:t xml:space="preserve">    // Crear el token con </w:t>
+      </w:r>
+      <w:proofErr w:type="spellStart"/>
+      <w:r>
+        <w:t>timestamp</w:t>
+      </w:r>
+      <w:proofErr w:type="spellEnd"/>
+    </w:p>
+    <w:p>
+      <w:r>
+        <w:t xml:space="preserve">    $</w:t>
+      </w:r>
+      <w:proofErr w:type="spellStart"/>
+      <w:r>
+        <w:t>timeToken</w:t>
+      </w:r>
+      <w:proofErr w:type="spellEnd"/>
+      <w:r>
+        <w:t xml:space="preserve"> = "$</w:t>
+      </w:r>
+      <w:proofErr w:type="spellStart"/>
+      <w:r>
+        <w:t>randomToken</w:t>
+      </w:r>
+      <w:proofErr w:type="spellEnd"/>
+      <w:r>
+        <w:t>|$</w:t>
+      </w:r>
+      <w:proofErr w:type="spellStart"/>
+      <w:r>
+        <w:t>timestamp</w:t>
+      </w:r>
+      <w:proofErr w:type="spellEnd"/>
+      <w:r>
+        <w:t xml:space="preserve">"; </w:t>
+      </w:r>
+    </w:p>
+    <w:p/>
+    <w:p>
+      <w:r>
+        <w:t xml:space="preserve">    // Guardar solo el token aleatorio en la base de datos (sin modificar estructura)</w:t>
+      </w:r>
+    </w:p>
+    <w:p>
+      <w:r>
+        <w:t xml:space="preserve">    $</w:t>
+      </w:r>
+      <w:proofErr w:type="spellStart"/>
+      <w:r>
+        <w:t>conexion</w:t>
+      </w:r>
+      <w:proofErr w:type="spellEnd"/>
+      <w:r>
+        <w:t xml:space="preserve"> = </w:t>
+      </w:r>
+      <w:proofErr w:type="spellStart"/>
+      <w:r>
+        <w:t>conectarPDO</w:t>
+      </w:r>
+      <w:proofErr w:type="spellEnd"/>
+      <w:r>
+        <w:t>($host, $</w:t>
+      </w:r>
+      <w:proofErr w:type="spellStart"/>
+      <w:r>
+        <w:t>user</w:t>
+      </w:r>
+      <w:proofErr w:type="spellEnd"/>
+      <w:r>
+        <w:t>, $</w:t>
+      </w:r>
+      <w:proofErr w:type="spellStart"/>
+      <w:r>
+        <w:t>password</w:t>
+      </w:r>
+      <w:proofErr w:type="spellEnd"/>
+      <w:r>
+        <w:t>, $</w:t>
+      </w:r>
+      <w:proofErr w:type="spellStart"/>
+      <w:r>
+        <w:t>bbdd</w:t>
+      </w:r>
+      <w:proofErr w:type="spellEnd"/>
+      <w:r>
+        <w:t>);</w:t>
+      </w:r>
+    </w:p>
+    <w:p>
+      <w:r>
+        <w:t xml:space="preserve">    $</w:t>
+      </w:r>
+      <w:proofErr w:type="spellStart"/>
+      <w:r>
+        <w:t>insertToken</w:t>
+      </w:r>
+      <w:proofErr w:type="spellEnd"/>
+      <w:r>
+        <w:t xml:space="preserve"> = $</w:t>
+      </w:r>
+      <w:proofErr w:type="spellStart"/>
+      <w:r>
+        <w:t>conexion</w:t>
+      </w:r>
+      <w:proofErr w:type="spellEnd"/>
+      <w:r>
+        <w:t>-&gt;prepare('UPDATE usuarios SET token=?, activo="0", fecha=CURRENT_TIMESTAMP WHERE email =?');</w:t>
+      </w:r>
+    </w:p>
+    <w:p>
+      <w:r>
+        <w:t xml:space="preserve">    $</w:t>
+      </w:r>
+      <w:proofErr w:type="spellStart"/>
+      <w:r>
+        <w:t>insertToken</w:t>
+      </w:r>
+      <w:proofErr w:type="spellEnd"/>
+      <w:r>
+        <w:t>-&gt;</w:t>
+      </w:r>
+      <w:proofErr w:type="spellStart"/>
+      <w:r>
+        <w:t>execute</w:t>
+      </w:r>
+      <w:proofErr w:type="spellEnd"/>
+      <w:r>
+        <w:t>([$</w:t>
+      </w:r>
+      <w:proofErr w:type="spellStart"/>
+      <w:r>
+        <w:t>randomToken</w:t>
+      </w:r>
+      <w:proofErr w:type="spellEnd"/>
+      <w:r>
+        <w:t>, $_SESSION['email']]);</w:t>
+      </w:r>
+    </w:p>
+    <w:p>
+      <w:r>
+        <w:t xml:space="preserve">    </w:t>
+      </w:r>
+      <w:proofErr w:type="spellStart"/>
+      <w:r>
+        <w:t>desconectarPDO</w:t>
+      </w:r>
+      <w:proofErr w:type="spellEnd"/>
+      <w:r>
+        <w:t>($</w:t>
+      </w:r>
+      <w:proofErr w:type="spellStart"/>
+      <w:r>
+        <w:t>insertToken</w:t>
+      </w:r>
+      <w:proofErr w:type="spellEnd"/>
+      <w:r>
+        <w:t>, $</w:t>
+      </w:r>
+      <w:proofErr w:type="spellStart"/>
+      <w:r>
+        <w:t>conexion</w:t>
+      </w:r>
+      <w:proofErr w:type="spellEnd"/>
+      <w:r>
+        <w:t>);</w:t>
+      </w:r>
+    </w:p>
+    <w:p/>
+    <w:p>
+      <w:r>
+        <w:t xml:space="preserve">    </w:t>
+      </w:r>
+      <w:proofErr w:type="spellStart"/>
+      <w:r>
+        <w:t>if</w:t>
+      </w:r>
+      <w:proofErr w:type="spellEnd"/>
+      <w:r>
+        <w:t xml:space="preserve"> ($</w:t>
+      </w:r>
+      <w:proofErr w:type="spellStart"/>
+      <w:r>
+        <w:t>insertToken</w:t>
+      </w:r>
+      <w:proofErr w:type="spellEnd"/>
+      <w:r>
+        <w:t>-&gt;</w:t>
+      </w:r>
+      <w:proofErr w:type="spellStart"/>
+      <w:r>
+        <w:t>rowCount</w:t>
+      </w:r>
+      <w:proofErr w:type="spellEnd"/>
+      <w:r>
+        <w:t xml:space="preserve">() &gt; 0) { </w:t>
+      </w:r>
+    </w:p>
+    <w:p>
+      <w:r>
+        <w:t xml:space="preserve">        // Codificar el token para enviarlo en la URL</w:t>
+      </w:r>
+    </w:p>
+    <w:p>
+      <w:r>
+        <w:t xml:space="preserve">        $</w:t>
+      </w:r>
+      <w:proofErr w:type="spellStart"/>
+      <w:r>
+        <w:t>tokenEncode</w:t>
+      </w:r>
+      <w:proofErr w:type="spellEnd"/>
+      <w:r>
+        <w:t xml:space="preserve"> = </w:t>
+      </w:r>
+      <w:proofErr w:type="spellStart"/>
+      <w:r>
+        <w:t>urlencode</w:t>
+      </w:r>
+      <w:proofErr w:type="spellEnd"/>
+      <w:r>
+        <w:t>(base64_encode($</w:t>
+      </w:r>
+      <w:proofErr w:type="spellStart"/>
+      <w:r>
+        <w:t>timeToken</w:t>
+      </w:r>
+      <w:proofErr w:type="spellEnd"/>
+      <w:r>
+        <w:t>));</w:t>
+      </w:r>
+    </w:p>
+    <w:p/>
+    <w:p>
+      <w:r>
+        <w:t xml:space="preserve">        // Enviar el correo</w:t>
+      </w:r>
+    </w:p>
+    <w:p>
+      <w:r>
+        <w:t xml:space="preserve">        $</w:t>
+      </w:r>
+      <w:proofErr w:type="spellStart"/>
+      <w:r>
+        <w:t>headers</w:t>
+      </w:r>
+      <w:proofErr w:type="spellEnd"/>
+      <w:r>
+        <w:t xml:space="preserve"> = "</w:t>
+      </w:r>
+      <w:proofErr w:type="spellStart"/>
+      <w:r>
+        <w:t>From</w:t>
+      </w:r>
+      <w:proofErr w:type="spellEnd"/>
+      <w:r>
+        <w:t>: dwes@php.com\r\</w:t>
+      </w:r>
+      <w:proofErr w:type="spellStart"/>
+      <w:r>
+        <w:t>nContent-type</w:t>
+      </w:r>
+      <w:proofErr w:type="spellEnd"/>
+      <w:r>
+        <w:t xml:space="preserve">: </w:t>
+      </w:r>
+      <w:proofErr w:type="spellStart"/>
+      <w:r>
+        <w:t>text</w:t>
+      </w:r>
+      <w:proofErr w:type="spellEnd"/>
+      <w:r>
+        <w:t>/</w:t>
+      </w:r>
+      <w:proofErr w:type="spellStart"/>
+      <w:r>
+        <w:t>plain</w:t>
+      </w:r>
+      <w:proofErr w:type="spellEnd"/>
+      <w:r>
+        <w:t xml:space="preserve">; </w:t>
+      </w:r>
+      <w:proofErr w:type="spellStart"/>
+      <w:r>
+        <w:t>charset</w:t>
+      </w:r>
+      <w:proofErr w:type="spellEnd"/>
+      <w:r>
+        <w:t>=utf-8";</w:t>
+      </w:r>
+    </w:p>
+    <w:p>
+      <w:r>
+        <w:t xml:space="preserve">        $</w:t>
+      </w:r>
+      <w:proofErr w:type="spellStart"/>
+      <w:r>
+        <w:t>textoEmail</w:t>
+      </w:r>
+      <w:proofErr w:type="spellEnd"/>
+      <w:r>
+        <w:t xml:space="preserve"> = "</w:t>
+      </w:r>
+    </w:p>
+    <w:p>
+      <w:r>
+        <w:t xml:space="preserve">        Hola!\n</w:t>
+      </w:r>
+    </w:p>
+    <w:p>
+      <w:r>
+        <w:t xml:space="preserve">        Active su nueva contraseña pulsando en el siguiente enlace:\n</w:t>
+      </w:r>
+    </w:p>
+    <w:p>
+      <w:r>
+        <w:t xml:space="preserve">        http://localhost:3000/DWS/bbdd_rol_usuario/restablecer/linkConfirmacion.php?token=$tokenEncode</w:t>
+      </w:r>
+    </w:p>
+    <w:p>
+      <w:r>
+        <w:t xml:space="preserve">        ";</w:t>
+      </w:r>
+    </w:p>
+    <w:p/>
+    <w:p>
+      <w:r>
+        <w:t xml:space="preserve">        mail($_SESSION['email'], 'Restablece tu contraseña', $</w:t>
+      </w:r>
+      <w:proofErr w:type="spellStart"/>
+      <w:r>
+        <w:t>textoEmail</w:t>
+      </w:r>
+      <w:proofErr w:type="spellEnd"/>
+      <w:r>
+        <w:t>, $</w:t>
+      </w:r>
+      <w:proofErr w:type="spellStart"/>
+      <w:r>
+        <w:t>headers</w:t>
+      </w:r>
+      <w:proofErr w:type="spellEnd"/>
+      <w:r>
+        <w:t>);</w:t>
+      </w:r>
+    </w:p>
+    <w:p>
+      <w:r>
+        <w:t xml:space="preserve">        </w:t>
+      </w:r>
+      <w:proofErr w:type="spellStart"/>
+      <w:r>
+        <w:t>header</w:t>
+      </w:r>
+      <w:proofErr w:type="spellEnd"/>
+      <w:r>
+        <w:t>('</w:t>
+      </w:r>
+      <w:proofErr w:type="spellStart"/>
+      <w:r>
+        <w:t>Location</w:t>
+      </w:r>
+      <w:proofErr w:type="spellEnd"/>
+      <w:r>
+        <w:t xml:space="preserve">: </w:t>
+      </w:r>
+      <w:proofErr w:type="spellStart"/>
+      <w:r>
+        <w:t>mensaje_confirmacion.php</w:t>
+      </w:r>
+      <w:proofErr w:type="spellEnd"/>
+      <w:r>
+        <w:t>');</w:t>
+      </w:r>
+    </w:p>
+    <w:p>
+      <w:r>
+        <w:t xml:space="preserve">        </w:t>
+      </w:r>
+      <w:proofErr w:type="spellStart"/>
+      <w:r>
+        <w:t>exit</w:t>
+      </w:r>
+      <w:proofErr w:type="spellEnd"/>
+      <w:r>
+        <w:t>();</w:t>
+      </w:r>
+    </w:p>
+    <w:p>
+      <w:r>
+        <w:t xml:space="preserve">    }</w:t>
+      </w:r>
+    </w:p>
+    <w:p>
+      <w:r>
+        <w:t>}</w:t>
+      </w:r>
+    </w:p>
+    <w:p>
+      <w:r>
+        <w:pict w14:anchorId="54FF7C52">
+          <v:rect id="_x0000_i1089" style="width:0;height:1.5pt" o:hralign="center" o:hrstd="t" o:hr="t" fillcolor="#a0a0a0" stroked="f"/>
+        </w:pict>
+      </w:r>
+    </w:p>
+    <w:p>
+      <w:pPr>
+        <w:rPr>
+          <w:b/>
+          <w:bCs/>
+        </w:rPr>
+      </w:pPr>
+      <w:r>
+        <w:rPr>
+          <w:b/>
+          <w:bCs/>
+        </w:rPr>
+        <w:t>2️</w:t>
+      </w:r>
+      <w:r>
+        <w:rPr>
+          <w:rFonts w:ascii="Segoe UI Symbol" w:hAnsi="Segoe UI Symbol" w:cs="Segoe UI Symbol"/>
+          <w:b/>
+          <w:bCs/>
+        </w:rPr>
+        <w:t>⃣</w:t>
+      </w:r>
+      <w:r>
+        <w:rPr>
+          <w:b/>
+          <w:bCs/>
+        </w:rPr>
+        <w:t xml:space="preserve"> Validar el Token en </w:t>
+      </w:r>
+      <w:proofErr w:type="spellStart"/>
+      <w:r>
+        <w:rPr>
+          <w:b/>
+          <w:bCs/>
+        </w:rPr>
+        <w:t>linkConfirmacion.php</w:t>
+      </w:r>
+      <w:proofErr w:type="spellEnd"/>
+    </w:p>
+    <w:p>
+      <w:proofErr w:type="spellStart"/>
+      <w:r>
+        <w:t>if</w:t>
+      </w:r>
+      <w:proofErr w:type="spellEnd"/>
+      <w:r>
+        <w:t xml:space="preserve"> (</w:t>
+      </w:r>
+      <w:proofErr w:type="spellStart"/>
+      <w:r>
+        <w:t>isset</w:t>
+      </w:r>
+      <w:proofErr w:type="spellEnd"/>
+      <w:r>
+        <w:t>($_GET['token'])) {</w:t>
+      </w:r>
+    </w:p>
+    <w:p>
+      <w:r>
+        <w:t xml:space="preserve">    $</w:t>
+      </w:r>
+      <w:proofErr w:type="spellStart"/>
+      <w:r>
+        <w:t>tokenDecode</w:t>
+      </w:r>
+      <w:proofErr w:type="spellEnd"/>
+      <w:r>
+        <w:t xml:space="preserve"> = base64_decode(</w:t>
+      </w:r>
+      <w:proofErr w:type="spellStart"/>
+      <w:r>
+        <w:t>urldecode</w:t>
+      </w:r>
+      <w:proofErr w:type="spellEnd"/>
+      <w:r>
+        <w:t>($_GET['token'])); // Decodificar el token</w:t>
+      </w:r>
+    </w:p>
+    <w:p>
+      <w:r>
+        <w:t xml:space="preserve">    </w:t>
+      </w:r>
+      <w:proofErr w:type="spellStart"/>
+      <w:r>
+        <w:t>list</w:t>
+      </w:r>
+      <w:proofErr w:type="spellEnd"/>
+      <w:r>
+        <w:t>($</w:t>
+      </w:r>
+      <w:proofErr w:type="spellStart"/>
+      <w:r>
+        <w:t>randomToken</w:t>
+      </w:r>
+      <w:proofErr w:type="spellEnd"/>
+      <w:r>
+        <w:t>, $</w:t>
+      </w:r>
+      <w:proofErr w:type="spellStart"/>
+      <w:r>
+        <w:t>timestamp</w:t>
+      </w:r>
+      <w:proofErr w:type="spellEnd"/>
+      <w:r>
+        <w:t xml:space="preserve">) = </w:t>
+      </w:r>
+      <w:proofErr w:type="spellStart"/>
+      <w:r>
+        <w:t>explode</w:t>
+      </w:r>
+      <w:proofErr w:type="spellEnd"/>
+      <w:r>
+        <w:t>('|', $</w:t>
+      </w:r>
+      <w:proofErr w:type="spellStart"/>
+      <w:r>
+        <w:t>tokenDecode</w:t>
+      </w:r>
+      <w:proofErr w:type="spellEnd"/>
+      <w:r>
+        <w:t xml:space="preserve">); // Separar token y </w:t>
+      </w:r>
+      <w:proofErr w:type="spellStart"/>
+      <w:r>
+        <w:t>timestamp</w:t>
+      </w:r>
+      <w:proofErr w:type="spellEnd"/>
+    </w:p>
+    <w:p>
+      <w:r>
+        <w:t xml:space="preserve">    </w:t>
+      </w:r>
+    </w:p>
+    <w:p>
+      <w:r>
+        <w:t xml:space="preserve">    $</w:t>
+      </w:r>
+      <w:proofErr w:type="spellStart"/>
+      <w:r>
+        <w:t>tiempoActual</w:t>
+      </w:r>
+      <w:proofErr w:type="spellEnd"/>
+      <w:r>
+        <w:t xml:space="preserve"> = time();</w:t>
+      </w:r>
+    </w:p>
+    <w:p>
+      <w:r>
+        <w:t xml:space="preserve">    $diferencia = $</w:t>
+      </w:r>
+      <w:proofErr w:type="spellStart"/>
+      <w:r>
+        <w:t>tiempoActual</w:t>
+      </w:r>
+      <w:proofErr w:type="spellEnd"/>
+      <w:r>
+        <w:t xml:space="preserve"> - $</w:t>
+      </w:r>
+      <w:proofErr w:type="spellStart"/>
+      <w:r>
+        <w:t>timestamp</w:t>
+      </w:r>
+      <w:proofErr w:type="spellEnd"/>
+      <w:r>
+        <w:t>; // Diferencia de tiempo en segundos</w:t>
+      </w:r>
+    </w:p>
+    <w:p/>
+    <w:p>
+      <w:r>
+        <w:t xml:space="preserve">    </w:t>
+      </w:r>
+      <w:proofErr w:type="spellStart"/>
+      <w:r>
+        <w:t>if</w:t>
+      </w:r>
+      <w:proofErr w:type="spellEnd"/>
+      <w:r>
+        <w:t xml:space="preserve"> ($diferencia &gt; 300) { // Si han pasado más de 5 minutos (300 segundos)</w:t>
+      </w:r>
+    </w:p>
+    <w:p>
+      <w:r>
+        <w:t xml:space="preserve">        die("</w:t>
+      </w:r>
+      <w:r>
+        <w:rPr>
+          <w:rFonts w:ascii="Segoe UI Emoji" w:hAnsi="Segoe UI Emoji" w:cs="Segoe UI Emoji"/>
+        </w:rPr>
+        <w:t>❌</w:t>
+      </w:r>
+      <w:r>
+        <w:t xml:space="preserve"> Enlace expirado. Solicita un nuevo restablecimiento de contrase</w:t>
+      </w:r>
+      <w:r>
+        <w:rPr>
+          <w:rFonts w:ascii="Calibri" w:hAnsi="Calibri" w:cs="Calibri"/>
+        </w:rPr>
+        <w:t>ñ</w:t>
+      </w:r>
+      <w:r>
+        <w:t>a.");</w:t>
+      </w:r>
+    </w:p>
+    <w:p>
+      <w:r>
+        <w:t xml:space="preserve">    }</w:t>
+      </w:r>
+    </w:p>
+    <w:p/>
+    <w:p>
+      <w:r>
+        <w:t xml:space="preserve">    // Validar el token en la base de datos</w:t>
+      </w:r>
+    </w:p>
+    <w:p>
+      <w:r>
+        <w:t xml:space="preserve">    $</w:t>
+      </w:r>
+      <w:proofErr w:type="spellStart"/>
+      <w:r>
+        <w:t>conexion</w:t>
+      </w:r>
+      <w:proofErr w:type="spellEnd"/>
+      <w:r>
+        <w:t xml:space="preserve"> = </w:t>
+      </w:r>
+      <w:proofErr w:type="spellStart"/>
+      <w:r>
+        <w:t>conectarPDO</w:t>
+      </w:r>
+      <w:proofErr w:type="spellEnd"/>
+      <w:r>
+        <w:t>($host, $</w:t>
+      </w:r>
+      <w:proofErr w:type="spellStart"/>
+      <w:r>
+        <w:t>user</w:t>
+      </w:r>
+      <w:proofErr w:type="spellEnd"/>
+      <w:r>
+        <w:t>, $</w:t>
+      </w:r>
+      <w:proofErr w:type="spellStart"/>
+      <w:r>
+        <w:t>password</w:t>
+      </w:r>
+      <w:proofErr w:type="spellEnd"/>
+      <w:r>
+        <w:t>, $</w:t>
+      </w:r>
+      <w:proofErr w:type="spellStart"/>
+      <w:r>
+        <w:t>bbdd</w:t>
+      </w:r>
+      <w:proofErr w:type="spellEnd"/>
+      <w:r>
+        <w:t>);</w:t>
+      </w:r>
+    </w:p>
+    <w:p>
+      <w:r>
+        <w:t xml:space="preserve">    $</w:t>
+      </w:r>
+      <w:proofErr w:type="spellStart"/>
+      <w:r>
+        <w:t>stmt</w:t>
+      </w:r>
+      <w:proofErr w:type="spellEnd"/>
+      <w:r>
+        <w:t xml:space="preserve"> = $</w:t>
+      </w:r>
+      <w:proofErr w:type="spellStart"/>
+      <w:r>
+        <w:t>conexion</w:t>
+      </w:r>
+      <w:proofErr w:type="spellEnd"/>
+      <w:r>
+        <w:t>-&gt;prepare('SELECT email FROM usuarios WHERE token=?');</w:t>
+      </w:r>
+    </w:p>
+    <w:p>
+      <w:r>
+        <w:t xml:space="preserve">    $</w:t>
+      </w:r>
+      <w:proofErr w:type="spellStart"/>
+      <w:r>
+        <w:t>stmt</w:t>
+      </w:r>
+      <w:proofErr w:type="spellEnd"/>
+      <w:r>
+        <w:t>-&gt;</w:t>
+      </w:r>
+      <w:proofErr w:type="spellStart"/>
+      <w:r>
+        <w:t>execute</w:t>
+      </w:r>
+      <w:proofErr w:type="spellEnd"/>
+      <w:r>
+        <w:t>([$</w:t>
+      </w:r>
+      <w:proofErr w:type="spellStart"/>
+      <w:r>
+        <w:t>randomToken</w:t>
+      </w:r>
+      <w:proofErr w:type="spellEnd"/>
+      <w:r>
+        <w:t>]);</w:t>
+      </w:r>
+    </w:p>
+    <w:p/>
+    <w:p>
+      <w:r>
+        <w:t xml:space="preserve">    </w:t>
+      </w:r>
+      <w:proofErr w:type="spellStart"/>
+      <w:r>
+        <w:t>if</w:t>
+      </w:r>
+      <w:proofErr w:type="spellEnd"/>
+      <w:r>
+        <w:t xml:space="preserve"> ($</w:t>
+      </w:r>
+      <w:proofErr w:type="spellStart"/>
+      <w:r>
+        <w:t>stmt</w:t>
+      </w:r>
+      <w:proofErr w:type="spellEnd"/>
+      <w:r>
+        <w:t>-&gt;</w:t>
+      </w:r>
+      <w:proofErr w:type="spellStart"/>
+      <w:r>
+        <w:t>rowCount</w:t>
+      </w:r>
+      <w:proofErr w:type="spellEnd"/>
+      <w:r>
+        <w:t>() &gt; 0) {</w:t>
+      </w:r>
+    </w:p>
+    <w:p>
+      <w:r>
+        <w:t xml:space="preserve">        $usuario = $</w:t>
+      </w:r>
+      <w:proofErr w:type="spellStart"/>
+      <w:r>
+        <w:t>stmt</w:t>
+      </w:r>
+      <w:proofErr w:type="spellEnd"/>
+      <w:r>
+        <w:t>-&gt;</w:t>
+      </w:r>
+      <w:proofErr w:type="spellStart"/>
+      <w:r>
+        <w:t>fetch</w:t>
+      </w:r>
+      <w:proofErr w:type="spellEnd"/>
+      <w:r>
+        <w:t>(PDO::FETCH_ASSOC);</w:t>
+      </w:r>
+    </w:p>
+    <w:p>
+      <w:r>
+        <w:t xml:space="preserve">        $email = $usuario['email'];</w:t>
+      </w:r>
+    </w:p>
+    <w:p/>
+    <w:p>
+      <w:r>
+        <w:t xml:space="preserve">        // Actualizar la contraseña almacenada en la sesión</w:t>
+      </w:r>
+    </w:p>
+    <w:p>
+      <w:r>
+        <w:t xml:space="preserve">        $</w:t>
+      </w:r>
+      <w:proofErr w:type="spellStart"/>
+      <w:r>
+        <w:t>updatePass</w:t>
+      </w:r>
+      <w:proofErr w:type="spellEnd"/>
+      <w:r>
+        <w:t xml:space="preserve"> = $</w:t>
+      </w:r>
+      <w:proofErr w:type="spellStart"/>
+      <w:r>
+        <w:t>conexion</w:t>
+      </w:r>
+      <w:proofErr w:type="spellEnd"/>
+      <w:r>
+        <w:t xml:space="preserve">-&gt;prepare('UPDATE usuarios SET </w:t>
+      </w:r>
+      <w:proofErr w:type="spellStart"/>
+      <w:r>
+        <w:t>password</w:t>
+      </w:r>
+      <w:proofErr w:type="spellEnd"/>
+      <w:r>
+        <w:t>=?, token=NULL, activo="1" WHERE email=?');</w:t>
+      </w:r>
+    </w:p>
+    <w:p>
+      <w:r>
+        <w:t xml:space="preserve">        $</w:t>
+      </w:r>
+      <w:proofErr w:type="spellStart"/>
+      <w:r>
+        <w:t>updatePass</w:t>
+      </w:r>
+      <w:proofErr w:type="spellEnd"/>
+      <w:r>
+        <w:t>-&gt;</w:t>
+      </w:r>
+      <w:proofErr w:type="spellStart"/>
+      <w:r>
+        <w:t>execute</w:t>
+      </w:r>
+      <w:proofErr w:type="spellEnd"/>
+      <w:r>
+        <w:t>([$_SESSION['</w:t>
+      </w:r>
+      <w:proofErr w:type="spellStart"/>
+      <w:r>
+        <w:t>pass</w:t>
+      </w:r>
+      <w:proofErr w:type="spellEnd"/>
+      <w:r>
+        <w:t>'], $email]);</w:t>
+      </w:r>
+    </w:p>
+    <w:p/>
+    <w:p>
+      <w:r>
+        <w:t xml:space="preserve">        echo "</w:t>
+      </w:r>
+      <w:r>
+        <w:rPr>
+          <w:rFonts w:ascii="Segoe UI Emoji" w:hAnsi="Segoe UI Emoji" w:cs="Segoe UI Emoji"/>
+        </w:rPr>
+        <w:t>✅</w:t>
+      </w:r>
+      <w:r>
+        <w:t xml:space="preserve"> Contrase</w:t>
+      </w:r>
+      <w:r>
+        <w:rPr>
+          <w:rFonts w:ascii="Calibri" w:hAnsi="Calibri" w:cs="Calibri"/>
+        </w:rPr>
+        <w:t>ñ</w:t>
+      </w:r>
+      <w:r>
+        <w:t xml:space="preserve">a restablecida con </w:t>
+      </w:r>
+      <w:r>
+        <w:rPr>
+          <w:rFonts w:ascii="Calibri" w:hAnsi="Calibri" w:cs="Calibri"/>
+        </w:rPr>
+        <w:t>é</w:t>
+      </w:r>
+      <w:r>
+        <w:t>xito.";</w:t>
+      </w:r>
+    </w:p>
+    <w:p>
+      <w:r>
+        <w:t xml:space="preserve">    } </w:t>
+      </w:r>
+      <w:proofErr w:type="spellStart"/>
+      <w:r>
+        <w:t>else</w:t>
+      </w:r>
+      <w:proofErr w:type="spellEnd"/>
+      <w:r>
+        <w:t xml:space="preserve"> {</w:t>
+      </w:r>
+    </w:p>
+    <w:p>
+      <w:r>
+        <w:t xml:space="preserve">        die("</w:t>
+      </w:r>
+      <w:r>
+        <w:rPr>
+          <w:rFonts w:ascii="Segoe UI Emoji" w:hAnsi="Segoe UI Emoji" w:cs="Segoe UI Emoji"/>
+        </w:rPr>
+        <w:t>❌</w:t>
+      </w:r>
+      <w:r>
+        <w:t xml:space="preserve"> Token inv</w:t>
+      </w:r>
+      <w:r>
+        <w:rPr>
+          <w:rFonts w:ascii="Calibri" w:hAnsi="Calibri" w:cs="Calibri"/>
+        </w:rPr>
+        <w:t>á</w:t>
+      </w:r>
+      <w:r>
+        <w:t>lido.");</w:t>
+      </w:r>
+    </w:p>
+    <w:p>
+      <w:r>
+        <w:t xml:space="preserve">    }</w:t>
+      </w:r>
+    </w:p>
+    <w:p>
+      <w:r>
+        <w:t>}</w:t>
+      </w:r>
+    </w:p>
+    <w:p>
+      <w:r>
+        <w:pict w14:anchorId="68513ADD">
+          <v:rect id="_x0000_i1090" style="width:0;height:1.5pt" o:hralign="center" o:hrstd="t" o:hr="t" fillcolor="#a0a0a0" stroked="f"/>
+        </w:pict>
+      </w:r>
+    </w:p>
+    <w:p>
+      <w:pPr>
+        <w:rPr>
+          <w:b/>
+          <w:bCs/>
+        </w:rPr>
+      </w:pPr>
+      <w:r>
+        <w:rPr>
+          <w:rFonts w:ascii="Segoe UI Symbol" w:hAnsi="Segoe UI Symbol" w:cs="Segoe UI Symbol"/>
+          <w:b/>
+          <w:bCs/>
+        </w:rPr>
+        <w:t>🛡</w:t>
+      </w:r>
+      <w:r>
+        <w:rPr>
+          <w:b/>
+          <w:bCs/>
+        </w:rPr>
+        <w:t xml:space="preserve"> Seguridad Adicional</w:t>
+      </w:r>
+    </w:p>
+    <w:p>
+      <w:r>
+        <w:t>Si quieres hacer el sistema aún más seguro:</w:t>
+      </w:r>
+    </w:p>
+    <w:p>
+      <w:pPr>
+        <w:numPr>
+          <w:ilvl w:val="0"/>
+          <w:numId w:val="4"/>
+        </w:numPr>
+      </w:pPr>
+      <w:r>
+        <w:rPr>
+          <w:rFonts w:ascii="Segoe UI Emoji" w:hAnsi="Segoe UI Emoji" w:cs="Segoe UI Emoji"/>
+        </w:rPr>
+        <w:t>🔒</w:t>
+      </w:r>
+      <w:r>
+        <w:t xml:space="preserve"> </w:t>
+      </w:r>
+      <w:proofErr w:type="spellStart"/>
+      <w:r>
+        <w:rPr>
+          <w:b/>
+          <w:bCs/>
+        </w:rPr>
+        <w:t>Hashea</w:t>
+      </w:r>
+      <w:proofErr w:type="spellEnd"/>
+      <w:r>
+        <w:rPr>
+          <w:b/>
+          <w:bCs/>
+        </w:rPr>
+        <w:t xml:space="preserve"> el token antes de guardarlo en la BD</w:t>
+      </w:r>
+      <w:r>
+        <w:t xml:space="preserve"> para evitar filtraciones: </w:t>
+      </w:r>
+    </w:p>
+    <w:p>
+      <w:pPr>
+        <w:numPr>
+          <w:ilvl w:val="0"/>
+          <w:numId w:val="4"/>
+        </w:numPr>
+        <w:tabs>
+          <w:tab w:val="clear" w:pos="720"/>
+        </w:tabs>
+      </w:pPr>
+      <w:r>
+        <w:t>$</w:t>
+      </w:r>
+      <w:proofErr w:type="spellStart"/>
+      <w:r>
+        <w:t>hashedToken</w:t>
+      </w:r>
+      <w:proofErr w:type="spellEnd"/>
+      <w:r>
+        <w:t xml:space="preserve"> = </w:t>
+      </w:r>
+      <w:proofErr w:type="spellStart"/>
+      <w:r>
+        <w:t>password_hash</w:t>
+      </w:r>
+      <w:proofErr w:type="spellEnd"/>
+      <w:r>
+        <w:t>($</w:t>
+      </w:r>
+      <w:proofErr w:type="spellStart"/>
+      <w:r>
+        <w:t>randomToken</w:t>
+      </w:r>
+      <w:proofErr w:type="spellEnd"/>
+      <w:r>
+        <w:t>, PASSWORD_DEFAULT);</w:t>
+      </w:r>
+    </w:p>
+    <w:p>
+      <w:pPr>
+        <w:numPr>
+          <w:ilvl w:val="0"/>
+          <w:numId w:val="4"/>
+        </w:numPr>
+        <w:tabs>
+          <w:tab w:val="clear" w:pos="720"/>
+        </w:tabs>
+      </w:pPr>
+      <w:r>
+        <w:t>$</w:t>
+      </w:r>
+      <w:proofErr w:type="spellStart"/>
+      <w:r>
+        <w:t>insertToken</w:t>
+      </w:r>
+      <w:proofErr w:type="spellEnd"/>
+      <w:r>
+        <w:t>-&gt;</w:t>
+      </w:r>
+      <w:proofErr w:type="spellStart"/>
+      <w:r>
+        <w:t>execute</w:t>
+      </w:r>
+      <w:proofErr w:type="spellEnd"/>
+      <w:r>
+        <w:t>([$</w:t>
+      </w:r>
+      <w:proofErr w:type="spellStart"/>
+      <w:r>
+        <w:t>hashedToken</w:t>
+      </w:r>
+      <w:proofErr w:type="spellEnd"/>
+      <w:r>
+        <w:t>, $_SESSION['email']]);</w:t>
+      </w:r>
+    </w:p>
+    <w:p>
+      <w:pPr>
+        <w:numPr>
+          <w:ilvl w:val="0"/>
+          <w:numId w:val="4"/>
+        </w:numPr>
+      </w:pPr>
+      <w:r>
+        <w:rPr>
+          <w:rFonts w:ascii="Segoe UI Emoji" w:hAnsi="Segoe UI Emoji" w:cs="Segoe UI Emoji"/>
+        </w:rPr>
+        <w:t>✅</w:t>
+      </w:r>
+      <w:r>
+        <w:t xml:space="preserve"> </w:t>
+      </w:r>
+      <w:r>
+        <w:rPr>
+          <w:b/>
+          <w:bCs/>
+        </w:rPr>
+        <w:t xml:space="preserve">Usa </w:t>
+      </w:r>
+      <w:proofErr w:type="spellStart"/>
+      <w:r>
+        <w:rPr>
+          <w:b/>
+          <w:bCs/>
+        </w:rPr>
+        <w:t>password_verify</w:t>
+      </w:r>
+      <w:proofErr w:type="spellEnd"/>
+      <w:r>
+        <w:rPr>
+          <w:b/>
+          <w:bCs/>
+        </w:rPr>
+        <w:t>()</w:t>
+      </w:r>
+      <w:r>
+        <w:t xml:space="preserve"> en </w:t>
+      </w:r>
+      <w:proofErr w:type="spellStart"/>
+      <w:r>
+        <w:t>linkConfirmacion.php</w:t>
+      </w:r>
+      <w:proofErr w:type="spellEnd"/>
+      <w:r>
+        <w:t xml:space="preserve"> para comparar el token enviado: </w:t>
+      </w:r>
+    </w:p>
+    <w:p>
+      <w:pPr>
+        <w:numPr>
+          <w:ilvl w:val="0"/>
+          <w:numId w:val="4"/>
+        </w:numPr>
+        <w:tabs>
+          <w:tab w:val="clear" w:pos="720"/>
+        </w:tabs>
+      </w:pPr>
+      <w:proofErr w:type="spellStart"/>
+      <w:r>
+        <w:t>if</w:t>
+      </w:r>
+      <w:proofErr w:type="spellEnd"/>
+      <w:r>
+        <w:t xml:space="preserve"> (</w:t>
+      </w:r>
+      <w:proofErr w:type="spellStart"/>
+      <w:r>
+        <w:t>password_verify</w:t>
+      </w:r>
+      <w:proofErr w:type="spellEnd"/>
+      <w:r>
+        <w:t>($</w:t>
+      </w:r>
+      <w:proofErr w:type="spellStart"/>
+      <w:r>
+        <w:t>randomToken</w:t>
+      </w:r>
+      <w:proofErr w:type="spellEnd"/>
+      <w:r>
+        <w:t>, $</w:t>
+      </w:r>
+      <w:proofErr w:type="spellStart"/>
+      <w:r>
+        <w:t>hashedTokenDB</w:t>
+      </w:r>
+      <w:proofErr w:type="spellEnd"/>
+      <w:r>
+        <w:t>)) {</w:t>
+      </w:r>
+    </w:p>
+    <w:p>
+      <w:pPr>
+        <w:numPr>
+          <w:ilvl w:val="0"/>
+          <w:numId w:val="4"/>
+        </w:numPr>
+        <w:tabs>
+          <w:tab w:val="clear" w:pos="720"/>
+        </w:tabs>
+      </w:pPr>
+      <w:r>
+        <w:t xml:space="preserve">    // Token válido</w:t>
+      </w:r>
+    </w:p>
+    <w:p>
+      <w:pPr>
+        <w:numPr>
+          <w:ilvl w:val="0"/>
+          <w:numId w:val="4"/>
+        </w:numPr>
+        <w:tabs>
+          <w:tab w:val="clear" w:pos="720"/>
+        </w:tabs>
+      </w:pPr>
+      <w:r>
+        <w:t>}</w:t>
+      </w:r>
+    </w:p>
+    <w:p>
+      <w:r>
+        <w:t xml:space="preserve">Así mantienes la </w:t>
+      </w:r>
+      <w:r>
+        <w:rPr>
+          <w:b/>
+          <w:bCs/>
+        </w:rPr>
+        <w:t>máxima seguridad posible</w:t>
+      </w:r>
+      <w:r>
+        <w:t xml:space="preserve"> sin modificar la base de datos. </w:t>
+      </w:r>
+      <w:r>
+        <w:rPr>
+          <w:rFonts w:ascii="Segoe UI Emoji" w:hAnsi="Segoe UI Emoji" w:cs="Segoe UI Emoji"/>
+        </w:rPr>
+        <w:t>🚀</w:t>
+      </w:r>
+    </w:p>
+    <w:p>
+      <w:r>
+        <w:pict w14:anchorId="0F4C31C4">
+          <v:rect id="_x0000_i1091" style="width:0;height:1.5pt" o:hralign="center" o:hrstd="t" o:hr="t" fillcolor="#a0a0a0" stroked="f"/>
+        </w:pict>
+      </w:r>
+    </w:p>
+    <w:p>
+      <w:r>
+        <w:t xml:space="preserve">¡Buena elección de estrategia! Si necesitas más ajustes, dime. </w:t>
+      </w:r>
+      <w:r>
+        <w:rPr>
+          <w:rFonts w:ascii="Segoe UI Emoji" w:hAnsi="Segoe UI Emoji" w:cs="Segoe UI Emoji"/>
+        </w:rPr>
+        <w:t>😊</w:t>
+      </w:r>
+    </w:p>
+    <w:p/>
+    <w:p>
       <w:proofErr w:type="spellStart"/>
       <w:r>
         <w:t>FValidación</w:t>
@@ -18,19 +2927,11 @@
       </w:r>
       <w:proofErr w:type="spellStart"/>
       <w:r>
-        <w:t>filter_</w:t>
-      </w:r>
-      <w:proofErr w:type="gramStart"/>
-      <w:r>
-        <w:t>var</w:t>
-      </w:r>
-      <w:proofErr w:type="spellEnd"/>
-      <w:r>
-        <w:t>(</w:t>
-      </w:r>
-      <w:proofErr w:type="gramEnd"/>
-      <w:r>
-        <w:t>) con el filtro FILTER_VALIDATE_EMAIL. Vamos a desglosarla:</w:t>
+        <w:t>filter_var</w:t>
+      </w:r>
+      <w:proofErr w:type="spellEnd"/>
+      <w:r>
+        <w:t>() con el filtro FILTER_VALIDATE_EMAIL. Vamos a desglosarla:</w:t>
       </w:r>
     </w:p>
     <w:p>
@@ -44,27 +2945,11 @@
       </w:r>
       <w:proofErr w:type="spellStart"/>
       <w:r>
-        <w:t>filter_</w:t>
-      </w:r>
-      <w:proofErr w:type="gramStart"/>
-      <w:r>
-        <w:t>var</w:t>
-      </w:r>
-      <w:proofErr w:type="spellEnd"/>
-      <w:r>
-        <w:t>(</w:t>
-      </w:r>
-      <w:proofErr w:type="gramEnd"/>
-      <w:r>
-        <w:t xml:space="preserve">$texto, FILTER_VALIDATE_EMAIL) === FALSE) ? </w:t>
-      </w:r>
-      <w:proofErr w:type="gramStart"/>
-      <w:r>
-        <w:t>False :</w:t>
-      </w:r>
-      <w:proofErr w:type="gramEnd"/>
-      <w:r>
-        <w:t xml:space="preserve"> True;</w:t>
+        <w:t>filter_var</w:t>
+      </w:r>
+      <w:proofErr w:type="spellEnd"/>
+      <w:r>
+        <w:t>($texto, FILTER_VALIDATE_EMAIL) === FALSE) ? False : True;</w:t>
       </w:r>
     </w:p>
     <w:p>
@@ -95,31 +2980,15 @@
           <w:b/>
           <w:bCs/>
         </w:rPr>
-        <w:t>filter_</w:t>
-      </w:r>
-      <w:proofErr w:type="gramStart"/>
-      <w:r>
-        <w:rPr>
-          <w:b/>
-          <w:bCs/>
-        </w:rPr>
-        <w:t>var</w:t>
-      </w:r>
-      <w:proofErr w:type="spellEnd"/>
-      <w:r>
-        <w:rPr>
-          <w:b/>
-          <w:bCs/>
-        </w:rPr>
-        <w:t>(</w:t>
-      </w:r>
-      <w:proofErr w:type="gramEnd"/>
-      <w:r>
-        <w:rPr>
-          <w:b/>
-          <w:bCs/>
-        </w:rPr>
-        <w:t>$texto, FILTER_VALIDATE_EMAIL)</w:t>
+        <w:t>filter_var</w:t>
+      </w:r>
+      <w:proofErr w:type="spellEnd"/>
+      <w:r>
+        <w:rPr>
+          <w:b/>
+          <w:bCs/>
+        </w:rPr>
+        <w:t>($texto, FILTER_VALIDATE_EMAIL)</w:t>
       </w:r>
     </w:p>
     <w:p>
@@ -131,19 +3000,11 @@
       </w:pPr>
       <w:proofErr w:type="spellStart"/>
       <w:r>
-        <w:t>filter_</w:t>
-      </w:r>
-      <w:proofErr w:type="gramStart"/>
-      <w:r>
-        <w:t>var</w:t>
-      </w:r>
-      <w:proofErr w:type="spellEnd"/>
-      <w:r>
-        <w:t>(</w:t>
-      </w:r>
-      <w:proofErr w:type="gramEnd"/>
-      <w:r>
-        <w:t>) es una función que filtra variables usando un filtro específico.</w:t>
+        <w:t>filter_var</w:t>
+      </w:r>
+      <w:proofErr w:type="spellEnd"/>
+      <w:r>
+        <w:t>() es una función que filtra variables usando un filtro específico.</w:t>
       </w:r>
     </w:p>
     <w:p>
@@ -203,19 +3064,11 @@
       </w:pPr>
       <w:proofErr w:type="spellStart"/>
       <w:r>
-        <w:t>filter_</w:t>
-      </w:r>
-      <w:proofErr w:type="gramStart"/>
-      <w:r>
-        <w:t>var</w:t>
-      </w:r>
-      <w:proofErr w:type="spellEnd"/>
-      <w:r>
-        <w:t>(</w:t>
-      </w:r>
-      <w:proofErr w:type="gramEnd"/>
-      <w:r>
-        <w:t>$texto, FILTER_VALIDATE_EMAIL) === FALSE verifica si la validación falló.</w:t>
+        <w:t>filter_var</w:t>
+      </w:r>
+      <w:proofErr w:type="spellEnd"/>
+      <w:r>
+        <w:t>($texto, FILTER_VALIDATE_EMAIL) === FALSE verifica si la validación falló.</w:t>
       </w:r>
     </w:p>
     <w:p>
@@ -241,23 +3094,7 @@
           <w:b/>
           <w:bCs/>
         </w:rPr>
-        <w:t xml:space="preserve">Operador </w:t>
-      </w:r>
-      <w:proofErr w:type="gramStart"/>
-      <w:r>
-        <w:rPr>
-          <w:b/>
-          <w:bCs/>
-        </w:rPr>
-        <w:t>ternario ?</w:t>
-      </w:r>
-      <w:proofErr w:type="gramEnd"/>
-      <w:r>
-        <w:rPr>
-          <w:b/>
-          <w:bCs/>
-        </w:rPr>
-        <w:t xml:space="preserve"> :</w:t>
+        <w:t>Operador ternario ? :</w:t>
       </w:r>
     </w:p>
     <w:p>
@@ -303,19 +3140,11 @@
       </w:r>
       <w:proofErr w:type="spellStart"/>
       <w:r>
-        <w:t>filter_</w:t>
-      </w:r>
-      <w:proofErr w:type="gramStart"/>
-      <w:r>
-        <w:t>var</w:t>
-      </w:r>
-      <w:proofErr w:type="spellEnd"/>
-      <w:r>
-        <w:t>(</w:t>
-      </w:r>
-      <w:proofErr w:type="gramEnd"/>
-      <w:r>
-        <w:t>) ya devuelve FALSE o el valor validado (que se evalúa como true en un contexto booleano). Se podría escribir simplemente:</w:t>
+        <w:t>filter_var</w:t>
+      </w:r>
+      <w:proofErr w:type="spellEnd"/>
+      <w:r>
+        <w:t>() ya devuelve FALSE o el valor validado (que se evalúa como true en un contexto booleano). Se podría escribir simplemente:</w:t>
       </w:r>
     </w:p>
     <w:p>
@@ -329,19 +3158,11 @@
       </w:r>
       <w:proofErr w:type="spellStart"/>
       <w:r>
-        <w:t>filter_</w:t>
-      </w:r>
-      <w:proofErr w:type="gramStart"/>
-      <w:r>
-        <w:t>var</w:t>
-      </w:r>
-      <w:proofErr w:type="spellEnd"/>
-      <w:r>
-        <w:t>(</w:t>
-      </w:r>
-      <w:proofErr w:type="gramEnd"/>
-      <w:r>
-        <w:t>$texto, FILTER_VALIDATE_EMAIL) !== FALSE;</w:t>
+        <w:t>filter_var</w:t>
+      </w:r>
+      <w:proofErr w:type="spellEnd"/>
+      <w:r>
+        <w:t>($texto, FILTER_VALIDATE_EMAIL) !== FALSE;</w:t>
       </w:r>
     </w:p>
     <w:p>
@@ -363,6 +3184,155 @@
 <file path=word/numbering.xml><?xml version="1.0" encoding="utf-8"?>
 <w:numbering xmlns:wpc="http://schemas.microsoft.com/office/word/2010/wordprocessingCanvas" xmlns:cx="http://schemas.microsoft.com/office/drawing/2014/chartex" xmlns:cx1="http://schemas.microsoft.com/office/drawing/2015/9/8/chartex" xmlns:cx2="http://schemas.microsoft.com/office/drawing/2015/10/21/chartex" xmlns:cx3="http://schemas.microsoft.com/office/drawing/2016/5/9/chartex" xmlns:cx4="http://schemas.microsoft.com/office/drawing/2016/5/10/chartex" xmlns:cx5="http://schemas.microsoft.com/office/drawing/2016/5/11/chartex" xmlns:cx6="http://schemas.microsoft.com/office/drawing/2016/5/12/chartex" xmlns:cx7="http://schemas.microsoft.com/office/drawing/2016/5/13/chartex" xmlns:cx8="http://schemas.microsoft.com/office/drawing/2016/5/14/chartex" xmlns:mc="http://schemas.openxmlformats.org/markup-compatibility/2006" xmlns:aink="http://schemas.microsoft.com/office/drawing/2016/ink" xmlns:am3d="http://schemas.microsoft.com/office/drawing/2017/model3d" xmlns:o="urn:schemas-microsoft-com:office:office" xmlns:oel="http://schemas.microsoft.com/office/2019/extlst" xmlns:r="http://schemas.openxmlformats.org/officeDocument/2006/relationships" xmlns:m="http://schemas.openxmlformats.org/officeDocument/2006/math" xmlns:v="urn:schemas-microsoft-com:vml" xmlns:wp14="http://schemas.microsoft.com/office/word/2010/wordprocessingDrawing" xmlns:wp="http://schemas.openxmlformats.org/drawingml/2006/wordprocessingDrawing" xmlns:w10="urn:schemas-microsoft-com:office:word" xmlns:w="http://schemas.openxmlformats.org/wordprocessingml/2006/main" xmlns:w14="http://schemas.microsoft.com/office/word/2010/wordml" xmlns:w15="http://schemas.microsoft.com/office/word/2012/wordml" xmlns:w16cex="http://schemas.microsoft.com/office/word/2018/wordml/cex" xmlns:w16cid="http://schemas.microsoft.com/office/word/2016/wordml/cid" xmlns:w16="http://schemas.microsoft.com/office/word/2018/wordml" xmlns:w16du="http://schemas.microsoft.com/office/word/2023/wordml/word16du" xmlns:w16sdtdh="http://schemas.microsoft.com/office/word/2020/wordml/sdtdatahash" xmlns:w16sdtfl="http://schemas.microsoft.com/office/word/2024/wordml/sdtformatlock" xmlns:w16se="http://schemas.microsoft.com/office/word/2015/wordml/symex" xmlns:wpg="http://schemas.microsoft.com/office/word/2010/wordprocessingGroup" xmlns:wpi="http://schemas.microsoft.com/office/word/2010/wordprocessingInk" xmlns:wne="http://schemas.microsoft.com/office/word/2006/wordml" xmlns:wps="http://schemas.microsoft.com/office/word/2010/wordprocessingShape" mc:Ignorable="w14 w15 w16se w16cid w16 w16cex w16sdtdh w16sdtfl w16du wp14">
   <w:abstractNum w:abstractNumId="0" w15:restartNumberingAfterBreak="0">
+    <w:nsid w:val="0A702E60"/>
+    <w:multiLevelType w:val="multilevel"/>
+    <w:tmpl w:val="857EB8CA"/>
+    <w:lvl w:ilvl="0">
+      <w:start w:val="1"/>
+      <w:numFmt w:val="bullet"/>
+      <w:lvlText w:val=""/>
+      <w:lvlJc w:val="left"/>
+      <w:pPr>
+        <w:tabs>
+          <w:tab w:val="num" w:pos="720"/>
+        </w:tabs>
+        <w:ind w:left="720" w:hanging="360"/>
+      </w:pPr>
+      <w:rPr>
+        <w:rFonts w:ascii="Symbol" w:hAnsi="Symbol" w:hint="default"/>
+        <w:sz w:val="20"/>
+      </w:rPr>
+    </w:lvl>
+    <w:lvl w:ilvl="1" w:tentative="1">
+      <w:start w:val="1"/>
+      <w:numFmt w:val="bullet"/>
+      <w:lvlText w:val="o"/>
+      <w:lvlJc w:val="left"/>
+      <w:pPr>
+        <w:tabs>
+          <w:tab w:val="num" w:pos="1440"/>
+        </w:tabs>
+        <w:ind w:left="1440" w:hanging="360"/>
+      </w:pPr>
+      <w:rPr>
+        <w:rFonts w:ascii="Courier New" w:hAnsi="Courier New" w:hint="default"/>
+        <w:sz w:val="20"/>
+      </w:rPr>
+    </w:lvl>
+    <w:lvl w:ilvl="2" w:tentative="1">
+      <w:start w:val="1"/>
+      <w:numFmt w:val="bullet"/>
+      <w:lvlText w:val=""/>
+      <w:lvlJc w:val="left"/>
+      <w:pPr>
+        <w:tabs>
+          <w:tab w:val="num" w:pos="2160"/>
+        </w:tabs>
+        <w:ind w:left="2160" w:hanging="360"/>
+      </w:pPr>
+      <w:rPr>
+        <w:rFonts w:ascii="Wingdings" w:hAnsi="Wingdings" w:hint="default"/>
+        <w:sz w:val="20"/>
+      </w:rPr>
+    </w:lvl>
+    <w:lvl w:ilvl="3" w:tentative="1">
+      <w:start w:val="1"/>
+      <w:numFmt w:val="bullet"/>
+      <w:lvlText w:val=""/>
+      <w:lvlJc w:val="left"/>
+      <w:pPr>
+        <w:tabs>
+          <w:tab w:val="num" w:pos="2880"/>
+        </w:tabs>
+        <w:ind w:left="2880" w:hanging="360"/>
+      </w:pPr>
+      <w:rPr>
+        <w:rFonts w:ascii="Wingdings" w:hAnsi="Wingdings" w:hint="default"/>
+        <w:sz w:val="20"/>
+      </w:rPr>
+    </w:lvl>
+    <w:lvl w:ilvl="4" w:tentative="1">
+      <w:start w:val="1"/>
+      <w:numFmt w:val="bullet"/>
+      <w:lvlText w:val=""/>
+      <w:lvlJc w:val="left"/>
+      <w:pPr>
+        <w:tabs>
+          <w:tab w:val="num" w:pos="3600"/>
+        </w:tabs>
+        <w:ind w:left="3600" w:hanging="360"/>
+      </w:pPr>
+      <w:rPr>
+        <w:rFonts w:ascii="Wingdings" w:hAnsi="Wingdings" w:hint="default"/>
+        <w:sz w:val="20"/>
+      </w:rPr>
+    </w:lvl>
+    <w:lvl w:ilvl="5" w:tentative="1">
+      <w:start w:val="1"/>
+      <w:numFmt w:val="bullet"/>
+      <w:lvlText w:val=""/>
+      <w:lvlJc w:val="left"/>
+      <w:pPr>
+        <w:tabs>
+          <w:tab w:val="num" w:pos="4320"/>
+        </w:tabs>
+        <w:ind w:left="4320" w:hanging="360"/>
+      </w:pPr>
+      <w:rPr>
+        <w:rFonts w:ascii="Wingdings" w:hAnsi="Wingdings" w:hint="default"/>
+        <w:sz w:val="20"/>
+      </w:rPr>
+    </w:lvl>
+    <w:lvl w:ilvl="6" w:tentative="1">
+      <w:start w:val="1"/>
+      <w:numFmt w:val="bullet"/>
+      <w:lvlText w:val=""/>
+      <w:lvlJc w:val="left"/>
+      <w:pPr>
+        <w:tabs>
+          <w:tab w:val="num" w:pos="5040"/>
+        </w:tabs>
+        <w:ind w:left="5040" w:hanging="360"/>
+      </w:pPr>
+      <w:rPr>
+        <w:rFonts w:ascii="Wingdings" w:hAnsi="Wingdings" w:hint="default"/>
+        <w:sz w:val="20"/>
+      </w:rPr>
+    </w:lvl>
+    <w:lvl w:ilvl="7" w:tentative="1">
+      <w:start w:val="1"/>
+      <w:numFmt w:val="bullet"/>
+      <w:lvlText w:val=""/>
+      <w:lvlJc w:val="left"/>
+      <w:pPr>
+        <w:tabs>
+          <w:tab w:val="num" w:pos="5760"/>
+        </w:tabs>
+        <w:ind w:left="5760" w:hanging="360"/>
+      </w:pPr>
+      <w:rPr>
+        <w:rFonts w:ascii="Wingdings" w:hAnsi="Wingdings" w:hint="default"/>
+        <w:sz w:val="20"/>
+      </w:rPr>
+    </w:lvl>
+    <w:lvl w:ilvl="8" w:tentative="1">
+      <w:start w:val="1"/>
+      <w:numFmt w:val="bullet"/>
+      <w:lvlText w:val=""/>
+      <w:lvlJc w:val="left"/>
+      <w:pPr>
+        <w:tabs>
+          <w:tab w:val="num" w:pos="6480"/>
+        </w:tabs>
+        <w:ind w:left="6480" w:hanging="360"/>
+      </w:pPr>
+      <w:rPr>
+        <w:rFonts w:ascii="Wingdings" w:hAnsi="Wingdings" w:hint="default"/>
+        <w:sz w:val="20"/>
+      </w:rPr>
+    </w:lvl>
+  </w:abstractNum>
+  <w:abstractNum w:abstractNumId="1" w15:restartNumberingAfterBreak="0">
     <w:nsid w:val="19EB762C"/>
     <w:multiLevelType w:val="multilevel"/>
     <w:tmpl w:val="8038680C"/>
@@ -479,7 +3449,246 @@
       </w:pPr>
     </w:lvl>
   </w:abstractNum>
+  <w:abstractNum w:abstractNumId="2" w15:restartNumberingAfterBreak="0">
+    <w:nsid w:val="1EF731C0"/>
+    <w:multiLevelType w:val="multilevel"/>
+    <w:tmpl w:val="B906AF7E"/>
+    <w:lvl w:ilvl="0">
+      <w:start w:val="1"/>
+      <w:numFmt w:val="decimal"/>
+      <w:lvlText w:val="%1."/>
+      <w:lvlJc w:val="left"/>
+      <w:pPr>
+        <w:tabs>
+          <w:tab w:val="num" w:pos="720"/>
+        </w:tabs>
+        <w:ind w:left="720" w:hanging="360"/>
+      </w:pPr>
+    </w:lvl>
+    <w:lvl w:ilvl="1" w:tentative="1">
+      <w:start w:val="1"/>
+      <w:numFmt w:val="decimal"/>
+      <w:lvlText w:val="%2."/>
+      <w:lvlJc w:val="left"/>
+      <w:pPr>
+        <w:tabs>
+          <w:tab w:val="num" w:pos="1440"/>
+        </w:tabs>
+        <w:ind w:left="1440" w:hanging="360"/>
+      </w:pPr>
+    </w:lvl>
+    <w:lvl w:ilvl="2" w:tentative="1">
+      <w:start w:val="1"/>
+      <w:numFmt w:val="decimal"/>
+      <w:lvlText w:val="%3."/>
+      <w:lvlJc w:val="left"/>
+      <w:pPr>
+        <w:tabs>
+          <w:tab w:val="num" w:pos="2160"/>
+        </w:tabs>
+        <w:ind w:left="2160" w:hanging="360"/>
+      </w:pPr>
+    </w:lvl>
+    <w:lvl w:ilvl="3" w:tentative="1">
+      <w:start w:val="1"/>
+      <w:numFmt w:val="decimal"/>
+      <w:lvlText w:val="%4."/>
+      <w:lvlJc w:val="left"/>
+      <w:pPr>
+        <w:tabs>
+          <w:tab w:val="num" w:pos="2880"/>
+        </w:tabs>
+        <w:ind w:left="2880" w:hanging="360"/>
+      </w:pPr>
+    </w:lvl>
+    <w:lvl w:ilvl="4" w:tentative="1">
+      <w:start w:val="1"/>
+      <w:numFmt w:val="decimal"/>
+      <w:lvlText w:val="%5."/>
+      <w:lvlJc w:val="left"/>
+      <w:pPr>
+        <w:tabs>
+          <w:tab w:val="num" w:pos="3600"/>
+        </w:tabs>
+        <w:ind w:left="3600" w:hanging="360"/>
+      </w:pPr>
+    </w:lvl>
+    <w:lvl w:ilvl="5" w:tentative="1">
+      <w:start w:val="1"/>
+      <w:numFmt w:val="decimal"/>
+      <w:lvlText w:val="%6."/>
+      <w:lvlJc w:val="left"/>
+      <w:pPr>
+        <w:tabs>
+          <w:tab w:val="num" w:pos="4320"/>
+        </w:tabs>
+        <w:ind w:left="4320" w:hanging="360"/>
+      </w:pPr>
+    </w:lvl>
+    <w:lvl w:ilvl="6" w:tentative="1">
+      <w:start w:val="1"/>
+      <w:numFmt w:val="decimal"/>
+      <w:lvlText w:val="%7."/>
+      <w:lvlJc w:val="left"/>
+      <w:pPr>
+        <w:tabs>
+          <w:tab w:val="num" w:pos="5040"/>
+        </w:tabs>
+        <w:ind w:left="5040" w:hanging="360"/>
+      </w:pPr>
+    </w:lvl>
+    <w:lvl w:ilvl="7" w:tentative="1">
+      <w:start w:val="1"/>
+      <w:numFmt w:val="decimal"/>
+      <w:lvlText w:val="%8."/>
+      <w:lvlJc w:val="left"/>
+      <w:pPr>
+        <w:tabs>
+          <w:tab w:val="num" w:pos="5760"/>
+        </w:tabs>
+        <w:ind w:left="5760" w:hanging="360"/>
+      </w:pPr>
+    </w:lvl>
+    <w:lvl w:ilvl="8" w:tentative="1">
+      <w:start w:val="1"/>
+      <w:numFmt w:val="decimal"/>
+      <w:lvlText w:val="%9."/>
+      <w:lvlJc w:val="left"/>
+      <w:pPr>
+        <w:tabs>
+          <w:tab w:val="num" w:pos="6480"/>
+        </w:tabs>
+        <w:ind w:left="6480" w:hanging="360"/>
+      </w:pPr>
+    </w:lvl>
+  </w:abstractNum>
+  <w:abstractNum w:abstractNumId="3" w15:restartNumberingAfterBreak="0">
+    <w:nsid w:val="7A5B36D8"/>
+    <w:multiLevelType w:val="multilevel"/>
+    <w:tmpl w:val="769EFD96"/>
+    <w:lvl w:ilvl="0">
+      <w:start w:val="1"/>
+      <w:numFmt w:val="decimal"/>
+      <w:lvlText w:val="%1."/>
+      <w:lvlJc w:val="left"/>
+      <w:pPr>
+        <w:tabs>
+          <w:tab w:val="num" w:pos="720"/>
+        </w:tabs>
+        <w:ind w:left="720" w:hanging="360"/>
+      </w:pPr>
+    </w:lvl>
+    <w:lvl w:ilvl="1">
+      <w:start w:val="1"/>
+      <w:numFmt w:val="bullet"/>
+      <w:lvlText w:val="o"/>
+      <w:lvlJc w:val="left"/>
+      <w:pPr>
+        <w:tabs>
+          <w:tab w:val="num" w:pos="1440"/>
+        </w:tabs>
+        <w:ind w:left="1440" w:hanging="360"/>
+      </w:pPr>
+      <w:rPr>
+        <w:rFonts w:ascii="Courier New" w:hAnsi="Courier New" w:hint="default"/>
+        <w:sz w:val="20"/>
+      </w:rPr>
+    </w:lvl>
+    <w:lvl w:ilvl="2" w:tentative="1">
+      <w:start w:val="1"/>
+      <w:numFmt w:val="decimal"/>
+      <w:lvlText w:val="%3."/>
+      <w:lvlJc w:val="left"/>
+      <w:pPr>
+        <w:tabs>
+          <w:tab w:val="num" w:pos="2160"/>
+        </w:tabs>
+        <w:ind w:left="2160" w:hanging="360"/>
+      </w:pPr>
+    </w:lvl>
+    <w:lvl w:ilvl="3" w:tentative="1">
+      <w:start w:val="1"/>
+      <w:numFmt w:val="decimal"/>
+      <w:lvlText w:val="%4."/>
+      <w:lvlJc w:val="left"/>
+      <w:pPr>
+        <w:tabs>
+          <w:tab w:val="num" w:pos="2880"/>
+        </w:tabs>
+        <w:ind w:left="2880" w:hanging="360"/>
+      </w:pPr>
+    </w:lvl>
+    <w:lvl w:ilvl="4" w:tentative="1">
+      <w:start w:val="1"/>
+      <w:numFmt w:val="decimal"/>
+      <w:lvlText w:val="%5."/>
+      <w:lvlJc w:val="left"/>
+      <w:pPr>
+        <w:tabs>
+          <w:tab w:val="num" w:pos="3600"/>
+        </w:tabs>
+        <w:ind w:left="3600" w:hanging="360"/>
+      </w:pPr>
+    </w:lvl>
+    <w:lvl w:ilvl="5" w:tentative="1">
+      <w:start w:val="1"/>
+      <w:numFmt w:val="decimal"/>
+      <w:lvlText w:val="%6."/>
+      <w:lvlJc w:val="left"/>
+      <w:pPr>
+        <w:tabs>
+          <w:tab w:val="num" w:pos="4320"/>
+        </w:tabs>
+        <w:ind w:left="4320" w:hanging="360"/>
+      </w:pPr>
+    </w:lvl>
+    <w:lvl w:ilvl="6" w:tentative="1">
+      <w:start w:val="1"/>
+      <w:numFmt w:val="decimal"/>
+      <w:lvlText w:val="%7."/>
+      <w:lvlJc w:val="left"/>
+      <w:pPr>
+        <w:tabs>
+          <w:tab w:val="num" w:pos="5040"/>
+        </w:tabs>
+        <w:ind w:left="5040" w:hanging="360"/>
+      </w:pPr>
+    </w:lvl>
+    <w:lvl w:ilvl="7" w:tentative="1">
+      <w:start w:val="1"/>
+      <w:numFmt w:val="decimal"/>
+      <w:lvlText w:val="%8."/>
+      <w:lvlJc w:val="left"/>
+      <w:pPr>
+        <w:tabs>
+          <w:tab w:val="num" w:pos="5760"/>
+        </w:tabs>
+        <w:ind w:left="5760" w:hanging="360"/>
+      </w:pPr>
+    </w:lvl>
+    <w:lvl w:ilvl="8" w:tentative="1">
+      <w:start w:val="1"/>
+      <w:numFmt w:val="decimal"/>
+      <w:lvlText w:val="%9."/>
+      <w:lvlJc w:val="left"/>
+      <w:pPr>
+        <w:tabs>
+          <w:tab w:val="num" w:pos="6480"/>
+        </w:tabs>
+        <w:ind w:left="6480" w:hanging="360"/>
+      </w:pPr>
+    </w:lvl>
+  </w:abstractNum>
   <w:num w:numId="1" w16cid:durableId="128742961">
+    <w:abstractNumId w:val="1"/>
+  </w:num>
+  <w:num w:numId="2" w16cid:durableId="390733915">
+    <w:abstractNumId w:val="3"/>
+  </w:num>
+  <w:num w:numId="3" w16cid:durableId="277950780">
+    <w:abstractNumId w:val="2"/>
+  </w:num>
+  <w:num w:numId="4" w16cid:durableId="1433235702">
     <w:abstractNumId w:val="0"/>
   </w:num>
 </w:numbering>

</xml_diff>